<commit_message>
Updated delegation of JIRA updates
</commit_message>
<xml_diff>
--- a/MeetingMinutes/Meeting_Minutes_Sprint_2.docx
+++ b/MeetingMinutes/Meeting_Minutes_Sprint_2.docx
@@ -167,13 +167,10 @@
         </w:numPr>
       </w:pPr>
       <w:r>
-        <w:t xml:space="preserve">Adding weather extensions to allow users to plan their day </w:t>
-      </w:r>
-      <w:r>
-        <w:t>more</w:t>
-      </w:r>
-      <w:r>
-        <w:t xml:space="preserve"> effectively</w:t>
+        <w:t>Adding weather extensions to allow users to plan their day more effectively</w:t>
+      </w:r>
+      <w:r>
+        <w:t xml:space="preserve"> | Daniel to add to JIRA</w:t>
       </w:r>
     </w:p>
     <w:p>
@@ -304,6 +301,8 @@
       <w:r>
         <w:t>Andrew</w:t>
       </w:r>
+      <w:bookmarkStart w:id="0" w:name="_GoBack"/>
+      <w:bookmarkEnd w:id="0"/>
     </w:p>
     <w:p>
       <w:pPr>
@@ -341,8 +340,6 @@
       <w:r>
         <w:t>Ps. I will also be recording our discussions from our meetings in workshops from now on too.</w:t>
       </w:r>
-      <w:bookmarkStart w:id="0" w:name="_GoBack"/>
-      <w:bookmarkEnd w:id="0"/>
     </w:p>
     <w:sectPr>
       <w:pgSz w:w="11900" w:h="16840"/>

</xml_diff>

<commit_message>
Week 11 | Meeting 2 Added
</commit_message>
<xml_diff>
--- a/MeetingMinutes/Meeting_Minutes_Sprint_2.docx
+++ b/MeetingMinutes/Meeting_Minutes_Sprint_2.docx
@@ -1,50 +1,133 @@
 
 <file path=word/document.xml><?xml version="1.0" encoding="utf-8"?>
-<w:document xmlns:wpc="http://schemas.microsoft.com/office/word/2010/wordprocessingCanvas" xmlns:mo="http://schemas.microsoft.com/office/mac/office/2008/main" xmlns:mc="http://schemas.openxmlformats.org/markup-compatibility/2006" xmlns:mv="urn:schemas-microsoft-com:mac:vml" xmlns:o="urn:schemas-microsoft-com:office:office" xmlns:r="http://schemas.openxmlformats.org/officeDocument/2006/relationships" xmlns:m="http://schemas.openxmlformats.org/officeDocument/2006/math" xmlns:v="urn:schemas-microsoft-com:vml" xmlns:wp14="http://schemas.microsoft.com/office/word/2010/wordprocessingDrawing" xmlns:wp="http://schemas.openxmlformats.org/drawingml/2006/wordprocessingDrawing" xmlns:w10="urn:schemas-microsoft-com:office:word" xmlns:w="http://schemas.openxmlformats.org/wordprocessingml/2006/main" xmlns:w14="http://schemas.microsoft.com/office/word/2010/wordml" xmlns:wpg="http://schemas.microsoft.com/office/word/2010/wordprocessingGroup" xmlns:wpi="http://schemas.microsoft.com/office/word/2010/wordprocessingInk" xmlns:wne="http://schemas.microsoft.com/office/word/2006/wordml" xmlns:wps="http://schemas.microsoft.com/office/word/2010/wordprocessingShape" mc:Ignorable="w14 wp14">
+<w:document xmlns:wpc="http://schemas.microsoft.com/office/word/2010/wordprocessingCanvas" xmlns:cx="http://schemas.microsoft.com/office/drawing/2014/chartex" xmlns:cx1="http://schemas.microsoft.com/office/drawing/2015/9/8/chartex" xmlns:cx2="http://schemas.microsoft.com/office/drawing/2015/10/21/chartex" xmlns:cx3="http://schemas.microsoft.com/office/drawing/2016/5/9/chartex" xmlns:cx4="http://schemas.microsoft.com/office/drawing/2016/5/10/chartex" xmlns:cx5="http://schemas.microsoft.com/office/drawing/2016/5/11/chartex" xmlns:cx6="http://schemas.microsoft.com/office/drawing/2016/5/12/chartex" xmlns:cx7="http://schemas.microsoft.com/office/drawing/2016/5/13/chartex" xmlns:cx8="http://schemas.microsoft.com/office/drawing/2016/5/14/chartex" xmlns:mc="http://schemas.openxmlformats.org/markup-compatibility/2006" xmlns:aink="http://schemas.microsoft.com/office/drawing/2016/ink" xmlns:am3d="http://schemas.microsoft.com/office/drawing/2017/model3d" xmlns:o="urn:schemas-microsoft-com:office:office" xmlns:r="http://schemas.openxmlformats.org/officeDocument/2006/relationships" xmlns:m="http://schemas.openxmlformats.org/officeDocument/2006/math" xmlns:v="urn:schemas-microsoft-com:vml" xmlns:wp14="http://schemas.microsoft.com/office/word/2010/wordprocessingDrawing" xmlns:wp="http://schemas.openxmlformats.org/drawingml/2006/wordprocessingDrawing" xmlns:w10="urn:schemas-microsoft-com:office:word" xmlns:w="http://schemas.openxmlformats.org/wordprocessingml/2006/main" xmlns:w14="http://schemas.microsoft.com/office/word/2010/wordml" xmlns:w15="http://schemas.microsoft.com/office/word/2012/wordml" xmlns:w16cid="http://schemas.microsoft.com/office/word/2016/wordml/cid" xmlns:w16se="http://schemas.microsoft.com/office/word/2015/wordml/symex" xmlns:wpg="http://schemas.microsoft.com/office/word/2010/wordprocessingGroup" xmlns:wpi="http://schemas.microsoft.com/office/word/2010/wordprocessingInk" xmlns:wne="http://schemas.microsoft.com/office/word/2006/wordml" xmlns:wps="http://schemas.microsoft.com/office/word/2010/wordprocessingShape" mc:Ignorable="w14 w15 w16se w16cid wp14">
   <w:body>
     <w:p>
       <w:pPr>
-        <w:rPr>
-          <w:b/>
-        </w:rPr>
-      </w:pPr>
-      <w:r>
-        <w:rPr>
-          <w:b/>
-        </w:rPr>
-        <w:t>Saturday 7</w:t>
-      </w:r>
-      <w:r>
-        <w:rPr>
-          <w:b/>
+        <w:shd w:val="clear" w:color="auto" w:fill="000000" w:themeFill="text1"/>
+        <w:jc w:val="center"/>
+        <w:rPr>
+          <w:rFonts w:ascii="Impact" w:hAnsi="Impact"/>
+          <w:sz w:val="2"/>
+        </w:rPr>
+      </w:pPr>
+      <w:r>
+        <w:rPr>
+          <w:rFonts w:ascii="Impact" w:hAnsi="Impact"/>
+          <w:sz w:val="4"/>
+        </w:rPr>
+        <w:br/>
+      </w:r>
+      <w:r>
+        <w:rPr>
+          <w:rFonts w:ascii="Impact" w:hAnsi="Impact"/>
+          <w:sz w:val="4"/>
+        </w:rPr>
+        <w:br/>
+      </w:r>
+      <w:r>
+        <w:rPr>
+          <w:rFonts w:ascii="Impact" w:hAnsi="Impact"/>
+          <w:sz w:val="48"/>
+        </w:rPr>
+        <w:t>MEETING MINUTES FOR SPRINT 2</w:t>
+      </w:r>
+      <w:r>
+        <w:rPr>
+          <w:rFonts w:ascii="Impact" w:hAnsi="Impact"/>
+          <w:sz w:val="2"/>
+        </w:rPr>
+        <w:br/>
+      </w:r>
+      <w:r>
+        <w:rPr>
+          <w:rFonts w:ascii="Impact" w:hAnsi="Impact"/>
+          <w:sz w:val="2"/>
+        </w:rPr>
+        <w:br/>
+      </w:r>
+      <w:r>
+        <w:rPr>
+          <w:rFonts w:ascii="Impact" w:hAnsi="Impact"/>
+          <w:sz w:val="2"/>
+        </w:rPr>
+        <w:br/>
+      </w:r>
+    </w:p>
+    <w:p>
+      <w:pPr>
+        <w:rPr>
+          <w:b/>
+        </w:rPr>
+      </w:pPr>
+    </w:p>
+    <w:p>
+      <w:pPr>
+        <w:pBdr>
+          <w:top w:val="single" w:sz="4" w:space="1" w:color="auto"/>
+          <w:bottom w:val="single" w:sz="4" w:space="1" w:color="auto"/>
+        </w:pBdr>
+        <w:jc w:val="center"/>
+        <w:rPr>
+          <w:rFonts w:ascii="Impact" w:hAnsi="Impact"/>
+          <w:sz w:val="32"/>
+        </w:rPr>
+      </w:pPr>
+      <w:r>
+        <w:rPr>
+          <w:rFonts w:ascii="Impact" w:hAnsi="Impact"/>
+          <w:sz w:val="32"/>
+        </w:rPr>
+        <w:t xml:space="preserve">SATURDAY, </w:t>
+      </w:r>
+      <w:r>
+        <w:rPr>
+          <w:rFonts w:ascii="Impact" w:hAnsi="Impact"/>
+          <w:sz w:val="32"/>
+        </w:rPr>
+        <w:t>7</w:t>
+      </w:r>
+      <w:r>
+        <w:rPr>
+          <w:rFonts w:ascii="Impact" w:hAnsi="Impact"/>
+          <w:sz w:val="32"/>
           <w:vertAlign w:val="superscript"/>
         </w:rPr>
         <w:t>th</w:t>
       </w:r>
       <w:r>
         <w:rPr>
-          <w:b/>
-        </w:rPr>
-        <w:t xml:space="preserve"> of October </w:t>
-      </w:r>
-      <w:r>
-        <w:rPr>
-          <w:b/>
-        </w:rPr>
-        <w:t xml:space="preserve"> (07/10/17)</w:t>
-      </w:r>
-    </w:p>
-    <w:p>
-      <w:pPr>
-        <w:rPr>
-          <w:b/>
-        </w:rPr>
-      </w:pPr>
-      <w:r>
-        <w:rPr>
-          <w:b/>
-        </w:rPr>
-        <w:t>Meeting 1 for Sprint 2 (other than workshop)</w:t>
+          <w:rFonts w:ascii="Impact" w:hAnsi="Impact"/>
+          <w:sz w:val="32"/>
+        </w:rPr>
+        <w:t xml:space="preserve"> of </w:t>
+      </w:r>
+      <w:r>
+        <w:rPr>
+          <w:rFonts w:ascii="Impact" w:hAnsi="Impact"/>
+          <w:sz w:val="32"/>
+        </w:rPr>
+        <w:t>October</w:t>
+      </w:r>
+    </w:p>
+    <w:p>
+      <w:pPr>
+        <w:pBdr>
+          <w:top w:val="single" w:sz="4" w:space="1" w:color="auto"/>
+          <w:bottom w:val="single" w:sz="4" w:space="1" w:color="auto"/>
+        </w:pBdr>
+        <w:jc w:val="center"/>
+        <w:rPr>
+          <w:rFonts w:ascii="Impact" w:hAnsi="Impact"/>
+          <w:sz w:val="32"/>
+        </w:rPr>
+      </w:pPr>
+      <w:r>
+        <w:rPr>
+          <w:rFonts w:ascii="Impact" w:hAnsi="Impact"/>
+          <w:sz w:val="32"/>
+        </w:rPr>
+        <w:t>Meeting 1 for Sprint 2</w:t>
       </w:r>
     </w:p>
     <w:p/>
@@ -57,7 +140,10 @@
       </w:r>
       <w:r>
         <w:br/>
-        <w:t>Andrew. Daniel, Sandra (spontaneous meeting organized the night before hence Aiden was unable to attend)</w:t>
+        <w:t>Andrew,</w:t>
+      </w:r>
+      <w:r>
+        <w:t xml:space="preserve"> Daniel, Sandra (spontaneous meeting organized the night before hence Aiden was unable to attend)</w:t>
       </w:r>
     </w:p>
     <w:p/>
@@ -125,6 +211,9 @@
       <w:r>
         <w:t>Mobile friendly | Daniel to write on JIRA</w:t>
       </w:r>
+      <w:r>
+        <w:t xml:space="preserve"> | Deadline: before user story needs to be utilized </w:t>
+      </w:r>
     </w:p>
     <w:p>
       <w:pPr>
@@ -145,6 +234,15 @@
       <w:r>
         <w:t xml:space="preserve"> error | Andrew to write on JIRA</w:t>
       </w:r>
+      <w:r>
+        <w:t xml:space="preserve"> | </w:t>
+      </w:r>
+      <w:r>
+        <w:t>Deadline: before user story needs to be utilized</w:t>
+      </w:r>
+      <w:r>
+        <w:t xml:space="preserve"> </w:t>
+      </w:r>
     </w:p>
     <w:p>
       <w:pPr>
@@ -157,6 +255,15 @@
       <w:r>
         <w:t>CSS for all pages to make website look more professional and has a common theme | Sandra to write on JIRA</w:t>
       </w:r>
+      <w:r>
+        <w:t xml:space="preserve">| </w:t>
+      </w:r>
+      <w:r>
+        <w:t>Deadline: before user story needs to be utilized</w:t>
+      </w:r>
+      <w:r>
+        <w:t xml:space="preserve"> </w:t>
+      </w:r>
     </w:p>
     <w:p>
       <w:pPr>
@@ -172,6 +279,12 @@
       <w:r>
         <w:t xml:space="preserve"> | Daniel to add to JIRA</w:t>
       </w:r>
+      <w:r>
+        <w:t xml:space="preserve">| </w:t>
+      </w:r>
+      <w:r>
+        <w:t>Deadline: before user story needs to be utilized</w:t>
+      </w:r>
     </w:p>
     <w:p>
       <w:pPr>
@@ -301,45 +414,247 @@
       <w:r>
         <w:t>Andrew</w:t>
       </w:r>
+    </w:p>
+    <w:p>
+      <w:pPr>
+        <w:pStyle w:val="ListParagraph"/>
+        <w:numPr>
+          <w:ilvl w:val="1"/>
+          <w:numId w:val="1"/>
+        </w:numPr>
+      </w:pPr>
+      <w:r>
+        <w:t>Story ID: Website CSS/Theme | Sandra</w:t>
+      </w:r>
+      <w:r>
+        <w:t xml:space="preserve"> </w:t>
+      </w:r>
+    </w:p>
+    <w:p>
+      <w:pPr>
+        <w:pStyle w:val="ListParagraph"/>
+        <w:numPr>
+          <w:ilvl w:val="1"/>
+          <w:numId w:val="1"/>
+        </w:numPr>
+      </w:pPr>
+      <w:r>
+        <w:t xml:space="preserve">Story ID: Weather API | </w:t>
+      </w:r>
+      <w:r>
+        <w:t>Daniel</w:t>
+      </w:r>
+    </w:p>
+    <w:p/>
+    <w:p/>
+    <w:p>
+      <w:pPr>
+        <w:rPr>
+          <w:b/>
+        </w:rPr>
+      </w:pPr>
+    </w:p>
+    <w:p>
+      <w:pPr>
+        <w:pBdr>
+          <w:top w:val="single" w:sz="4" w:space="1" w:color="auto"/>
+          <w:bottom w:val="single" w:sz="4" w:space="1" w:color="auto"/>
+        </w:pBdr>
+        <w:jc w:val="center"/>
+        <w:rPr>
+          <w:rFonts w:ascii="Impact" w:hAnsi="Impact"/>
+          <w:sz w:val="32"/>
+        </w:rPr>
+      </w:pPr>
+      <w:r>
+        <w:rPr>
+          <w:rFonts w:ascii="Impact" w:hAnsi="Impact"/>
+          <w:sz w:val="32"/>
+        </w:rPr>
+        <w:lastRenderedPageBreak/>
+        <w:t>TUESDAY</w:t>
+      </w:r>
+      <w:r>
+        <w:rPr>
+          <w:rFonts w:ascii="Impact" w:hAnsi="Impact"/>
+          <w:sz w:val="32"/>
+        </w:rPr>
+        <w:t xml:space="preserve">, </w:t>
+      </w:r>
+      <w:r>
+        <w:rPr>
+          <w:rFonts w:ascii="Impact" w:hAnsi="Impact"/>
+          <w:sz w:val="32"/>
+        </w:rPr>
+        <w:t>10</w:t>
+      </w:r>
+      <w:r>
+        <w:rPr>
+          <w:rFonts w:ascii="Impact" w:hAnsi="Impact"/>
+          <w:sz w:val="32"/>
+          <w:vertAlign w:val="superscript"/>
+        </w:rPr>
+        <w:t>th</w:t>
+      </w:r>
+      <w:r>
+        <w:rPr>
+          <w:rFonts w:ascii="Impact" w:hAnsi="Impact"/>
+          <w:sz w:val="32"/>
+        </w:rPr>
+        <w:t xml:space="preserve"> of October</w:t>
+      </w:r>
+    </w:p>
+    <w:p>
+      <w:pPr>
+        <w:pBdr>
+          <w:top w:val="single" w:sz="4" w:space="1" w:color="auto"/>
+          <w:bottom w:val="single" w:sz="4" w:space="1" w:color="auto"/>
+        </w:pBdr>
+        <w:jc w:val="center"/>
+        <w:rPr>
+          <w:rFonts w:ascii="Impact" w:hAnsi="Impact"/>
+          <w:sz w:val="32"/>
+        </w:rPr>
+      </w:pPr>
+      <w:r>
+        <w:rPr>
+          <w:rFonts w:ascii="Impact" w:hAnsi="Impact"/>
+          <w:sz w:val="32"/>
+        </w:rPr>
+        <w:t>Meeting 2</w:t>
+      </w:r>
+      <w:r>
+        <w:rPr>
+          <w:rFonts w:ascii="Impact" w:hAnsi="Impact"/>
+          <w:sz w:val="32"/>
+        </w:rPr>
+        <w:t xml:space="preserve"> for Sprint 2</w:t>
+      </w:r>
+    </w:p>
+    <w:p>
+      <w:pPr>
+        <w:rPr>
+          <w:b/>
+        </w:rPr>
+      </w:pPr>
+    </w:p>
+    <w:p>
+      <w:r>
+        <w:rPr>
+          <w:b/>
+        </w:rPr>
+        <w:t>Members Present:</w:t>
+      </w:r>
+      <w:r>
+        <w:br/>
+        <w:t>Aiden, Andrew, Daniel, Sandra</w:t>
+      </w:r>
+    </w:p>
+    <w:p/>
+    <w:p>
+      <w:pPr>
+        <w:rPr>
+          <w:b/>
+        </w:rPr>
+      </w:pPr>
+      <w:r>
+        <w:rPr>
+          <w:b/>
+        </w:rPr>
+        <w:t>Duration of Meeting:</w:t>
+      </w:r>
+    </w:p>
+    <w:p>
+      <w:r>
+        <w:t>5:00 – 5:30</w:t>
+      </w:r>
+      <w:r>
+        <w:t xml:space="preserve">pm </w:t>
+      </w:r>
+    </w:p>
+    <w:p/>
+    <w:p>
+      <w:pPr>
+        <w:rPr>
+          <w:b/>
+        </w:rPr>
+      </w:pPr>
+      <w:r>
+        <w:rPr>
+          <w:b/>
+        </w:rPr>
+        <w:t>Discussion, O</w:t>
+      </w:r>
+      <w:r>
+        <w:rPr>
+          <w:b/>
+        </w:rPr>
+        <w:t>utcomes</w:t>
+      </w:r>
+      <w:r>
+        <w:rPr>
+          <w:b/>
+        </w:rPr>
+        <w:t>, and Deadlines</w:t>
+      </w:r>
+      <w:r>
+        <w:rPr>
+          <w:b/>
+        </w:rPr>
+        <w:t xml:space="preserve">: </w:t>
+      </w:r>
+    </w:p>
+    <w:p>
+      <w:pPr>
+        <w:pStyle w:val="ListParagraph"/>
+        <w:numPr>
+          <w:ilvl w:val="0"/>
+          <w:numId w:val="1"/>
+        </w:numPr>
+        <w:rPr>
+          <w:b/>
+        </w:rPr>
+      </w:pPr>
+      <w:r>
+        <w:t>Checked up on how all team members were tracking for their individual tasks due at the end of the week</w:t>
+      </w:r>
+    </w:p>
+    <w:p>
+      <w:pPr>
+        <w:pStyle w:val="ListParagraph"/>
+        <w:numPr>
+          <w:ilvl w:val="0"/>
+          <w:numId w:val="1"/>
+        </w:numPr>
+        <w:rPr>
+          <w:b/>
+        </w:rPr>
+      </w:pPr>
+      <w:r>
+        <w:t>Informed Aiden of his individual task for the week due to not being present in the last meeting</w:t>
+      </w:r>
+    </w:p>
+    <w:p>
+      <w:pPr>
+        <w:pStyle w:val="ListParagraph"/>
+        <w:numPr>
+          <w:ilvl w:val="0"/>
+          <w:numId w:val="1"/>
+        </w:numPr>
+      </w:pPr>
+      <w:r>
+        <w:t xml:space="preserve">Reviewed week 9 </w:t>
+      </w:r>
+      <w:r>
+        <w:t xml:space="preserve">workshop </w:t>
+      </w:r>
+      <w:r>
+        <w:t>homework tasks</w:t>
+      </w:r>
+    </w:p>
+    <w:p>
       <w:bookmarkStart w:id="0" w:name="_GoBack"/>
       <w:bookmarkEnd w:id="0"/>
-    </w:p>
-    <w:p>
-      <w:pPr>
-        <w:pStyle w:val="ListParagraph"/>
-        <w:numPr>
-          <w:ilvl w:val="1"/>
-          <w:numId w:val="1"/>
-        </w:numPr>
-      </w:pPr>
-      <w:r>
-        <w:t>Story ID: Website CSS/Theme | Sandra</w:t>
-      </w:r>
-      <w:r>
-        <w:t xml:space="preserve"> </w:t>
-      </w:r>
-    </w:p>
-    <w:p>
-      <w:pPr>
-        <w:pStyle w:val="ListParagraph"/>
-        <w:numPr>
-          <w:ilvl w:val="1"/>
-          <w:numId w:val="1"/>
-        </w:numPr>
-      </w:pPr>
-      <w:r>
-        <w:t xml:space="preserve">Story ID: Weather API | </w:t>
-      </w:r>
-      <w:r>
-        <w:t>Daniel</w:t>
-      </w:r>
-    </w:p>
-    <w:p/>
-    <w:p/>
-    <w:p>
-      <w:r>
-        <w:t>Ps. I will also be recording our discussions from our meetings in workshops from now on too.</w:t>
-      </w:r>
     </w:p>
     <w:sectPr>
       <w:pgSz w:w="11900" w:h="16840"/>
@@ -352,8 +667,8 @@
 </file>
 
 <file path=word/numbering.xml><?xml version="1.0" encoding="utf-8"?>
-<w:numbering xmlns:wpc="http://schemas.microsoft.com/office/word/2010/wordprocessingCanvas" xmlns:mo="http://schemas.microsoft.com/office/mac/office/2008/main" xmlns:mc="http://schemas.openxmlformats.org/markup-compatibility/2006" xmlns:mv="urn:schemas-microsoft-com:mac:vml" xmlns:o="urn:schemas-microsoft-com:office:office" xmlns:r="http://schemas.openxmlformats.org/officeDocument/2006/relationships" xmlns:m="http://schemas.openxmlformats.org/officeDocument/2006/math" xmlns:v="urn:schemas-microsoft-com:vml" xmlns:wp14="http://schemas.microsoft.com/office/word/2010/wordprocessingDrawing" xmlns:wp="http://schemas.openxmlformats.org/drawingml/2006/wordprocessingDrawing" xmlns:w10="urn:schemas-microsoft-com:office:word" xmlns:w="http://schemas.openxmlformats.org/wordprocessingml/2006/main" xmlns:w14="http://schemas.microsoft.com/office/word/2010/wordml" xmlns:wpg="http://schemas.microsoft.com/office/word/2010/wordprocessingGroup" xmlns:wpi="http://schemas.microsoft.com/office/word/2010/wordprocessingInk" xmlns:wne="http://schemas.microsoft.com/office/word/2006/wordml" xmlns:wps="http://schemas.microsoft.com/office/word/2010/wordprocessingShape" mc:Ignorable="w14 wp14">
-  <w:abstractNum w:abstractNumId="0">
+<w:numbering xmlns:wpc="http://schemas.microsoft.com/office/word/2010/wordprocessingCanvas" xmlns:cx="http://schemas.microsoft.com/office/drawing/2014/chartex" xmlns:cx1="http://schemas.microsoft.com/office/drawing/2015/9/8/chartex" xmlns:cx2="http://schemas.microsoft.com/office/drawing/2015/10/21/chartex" xmlns:cx3="http://schemas.microsoft.com/office/drawing/2016/5/9/chartex" xmlns:cx4="http://schemas.microsoft.com/office/drawing/2016/5/10/chartex" xmlns:cx5="http://schemas.microsoft.com/office/drawing/2016/5/11/chartex" xmlns:cx6="http://schemas.microsoft.com/office/drawing/2016/5/12/chartex" xmlns:cx7="http://schemas.microsoft.com/office/drawing/2016/5/13/chartex" xmlns:cx8="http://schemas.microsoft.com/office/drawing/2016/5/14/chartex" xmlns:mc="http://schemas.openxmlformats.org/markup-compatibility/2006" xmlns:aink="http://schemas.microsoft.com/office/drawing/2016/ink" xmlns:am3d="http://schemas.microsoft.com/office/drawing/2017/model3d" xmlns:o="urn:schemas-microsoft-com:office:office" xmlns:r="http://schemas.openxmlformats.org/officeDocument/2006/relationships" xmlns:m="http://schemas.openxmlformats.org/officeDocument/2006/math" xmlns:v="urn:schemas-microsoft-com:vml" xmlns:wp14="http://schemas.microsoft.com/office/word/2010/wordprocessingDrawing" xmlns:wp="http://schemas.openxmlformats.org/drawingml/2006/wordprocessingDrawing" xmlns:w10="urn:schemas-microsoft-com:office:word" xmlns:w="http://schemas.openxmlformats.org/wordprocessingml/2006/main" xmlns:w14="http://schemas.microsoft.com/office/word/2010/wordml" xmlns:w15="http://schemas.microsoft.com/office/word/2012/wordml" xmlns:w16cid="http://schemas.microsoft.com/office/word/2016/wordml/cid" xmlns:w16se="http://schemas.microsoft.com/office/word/2015/wordml/symex" xmlns:wpg="http://schemas.microsoft.com/office/word/2010/wordprocessingGroup" xmlns:wpi="http://schemas.microsoft.com/office/word/2010/wordprocessingInk" xmlns:wne="http://schemas.microsoft.com/office/word/2006/wordml" xmlns:wps="http://schemas.microsoft.com/office/word/2010/wordprocessingShape" mc:Ignorable="w14 w15 w16se w16cid wp14">
+  <w:abstractNum w:abstractNumId="0" w15:restartNumberingAfterBreak="0">
     <w:nsid w:val="573C6765"/>
     <w:multiLevelType w:val="hybridMultilevel"/>
     <w:tmpl w:val="3FAC0EE8"/>
@@ -473,7 +788,7 @@
 </file>
 
 <file path=word/styles.xml><?xml version="1.0" encoding="utf-8"?>
-<w:styles xmlns:mc="http://schemas.openxmlformats.org/markup-compatibility/2006" xmlns:r="http://schemas.openxmlformats.org/officeDocument/2006/relationships" xmlns:w="http://schemas.openxmlformats.org/wordprocessingml/2006/main" xmlns:w14="http://schemas.microsoft.com/office/word/2010/wordml" mc:Ignorable="w14">
+<w:styles xmlns:mc="http://schemas.openxmlformats.org/markup-compatibility/2006" xmlns:r="http://schemas.openxmlformats.org/officeDocument/2006/relationships" xmlns:w="http://schemas.openxmlformats.org/wordprocessingml/2006/main" xmlns:w14="http://schemas.microsoft.com/office/word/2010/wordml" xmlns:w15="http://schemas.microsoft.com/office/word/2012/wordml" xmlns:w16cid="http://schemas.microsoft.com/office/word/2016/wordml/cid" xmlns:w16se="http://schemas.microsoft.com/office/word/2015/wordml/symex" mc:Ignorable="w14 w15 w16se w16cid">
   <w:docDefaults>
     <w:rPrDefault>
       <w:rPr>
@@ -485,341 +800,377 @@
     </w:rPrDefault>
     <w:pPrDefault/>
   </w:docDefaults>
-  <w:latentStyles w:defLockedState="0" w:defUIPriority="99" w:defSemiHidden="1" w:defUnhideWhenUsed="1" w:defQFormat="0" w:count="276">
-    <w:lsdException w:name="Normal" w:semiHidden="0" w:uiPriority="0" w:unhideWhenUsed="0" w:qFormat="1"/>
-    <w:lsdException w:name="heading 1" w:semiHidden="0" w:uiPriority="9" w:unhideWhenUsed="0" w:qFormat="1"/>
-    <w:lsdException w:name="heading 2" w:uiPriority="9" w:qFormat="1"/>
-    <w:lsdException w:name="heading 3" w:uiPriority="9" w:qFormat="1"/>
-    <w:lsdException w:name="heading 4" w:uiPriority="9" w:qFormat="1"/>
-    <w:lsdException w:name="heading 5" w:uiPriority="9" w:qFormat="1"/>
-    <w:lsdException w:name="heading 6" w:uiPriority="9" w:qFormat="1"/>
-    <w:lsdException w:name="heading 7" w:uiPriority="9" w:qFormat="1"/>
-    <w:lsdException w:name="heading 8" w:uiPriority="9" w:qFormat="1"/>
-    <w:lsdException w:name="heading 9" w:uiPriority="9" w:qFormat="1"/>
-    <w:lsdException w:name="toc 1" w:uiPriority="39"/>
-    <w:lsdException w:name="toc 2" w:uiPriority="39"/>
-    <w:lsdException w:name="toc 3" w:uiPriority="39"/>
-    <w:lsdException w:name="toc 4" w:uiPriority="39"/>
-    <w:lsdException w:name="toc 5" w:uiPriority="39"/>
-    <w:lsdException w:name="toc 6" w:uiPriority="39"/>
-    <w:lsdException w:name="toc 7" w:uiPriority="39"/>
-    <w:lsdException w:name="toc 8" w:uiPriority="39"/>
-    <w:lsdException w:name="toc 9" w:uiPriority="39"/>
-    <w:lsdException w:name="caption" w:uiPriority="35" w:qFormat="1"/>
-    <w:lsdException w:name="Title" w:semiHidden="0" w:uiPriority="10" w:unhideWhenUsed="0" w:qFormat="1"/>
-    <w:lsdException w:name="Default Paragraph Font" w:uiPriority="1"/>
-    <w:lsdException w:name="Subtitle" w:semiHidden="0" w:uiPriority="11" w:unhideWhenUsed="0" w:qFormat="1"/>
-    <w:lsdException w:name="Strong" w:semiHidden="0" w:uiPriority="22" w:unhideWhenUsed="0" w:qFormat="1"/>
-    <w:lsdException w:name="Emphasis" w:semiHidden="0" w:uiPriority="20" w:unhideWhenUsed="0" w:qFormat="1"/>
-    <w:lsdException w:name="Table Grid" w:semiHidden="0" w:uiPriority="59" w:unhideWhenUsed="0"/>
-    <w:lsdException w:name="Placeholder Text" w:unhideWhenUsed="0"/>
-    <w:lsdException w:name="No Spacing" w:semiHidden="0" w:uiPriority="1" w:unhideWhenUsed="0" w:qFormat="1"/>
-    <w:lsdException w:name="Light Shading" w:semiHidden="0" w:uiPriority="60" w:unhideWhenUsed="0"/>
-    <w:lsdException w:name="Light List" w:semiHidden="0" w:uiPriority="61" w:unhideWhenUsed="0"/>
-    <w:lsdException w:name="Light Grid" w:semiHidden="0" w:uiPriority="62" w:unhideWhenUsed="0"/>
-    <w:lsdException w:name="Medium Shading 1" w:semiHidden="0" w:uiPriority="63" w:unhideWhenUsed="0"/>
-    <w:lsdException w:name="Medium Shading 2" w:semiHidden="0" w:uiPriority="64" w:unhideWhenUsed="0"/>
-    <w:lsdException w:name="Medium List 1" w:semiHidden="0" w:uiPriority="65" w:unhideWhenUsed="0"/>
-    <w:lsdException w:name="Medium List 2" w:semiHidden="0" w:uiPriority="66" w:unhideWhenUsed="0"/>
-    <w:lsdException w:name="Medium Grid 1" w:semiHidden="0" w:uiPriority="67" w:unhideWhenUsed="0"/>
-    <w:lsdException w:name="Medium Grid 2" w:semiHidden="0" w:uiPriority="68" w:unhideWhenUsed="0"/>
-    <w:lsdException w:name="Medium Grid 3" w:semiHidden="0" w:uiPriority="69" w:unhideWhenUsed="0"/>
-    <w:lsdException w:name="Dark List" w:semiHidden="0" w:uiPriority="70" w:unhideWhenUsed="0"/>
-    <w:lsdException w:name="Colorful Shading" w:semiHidden="0" w:uiPriority="71" w:unhideWhenUsed="0"/>
-    <w:lsdException w:name="Colorful List" w:semiHidden="0" w:uiPriority="72" w:unhideWhenUsed="0"/>
-    <w:lsdException w:name="Colorful Grid" w:semiHidden="0" w:uiPriority="73" w:unhideWhenUsed="0"/>
-    <w:lsdException w:name="Light Shading Accent 1" w:semiHidden="0" w:uiPriority="60" w:unhideWhenUsed="0"/>
-    <w:lsdException w:name="Light List Accent 1" w:semiHidden="0" w:uiPriority="61" w:unhideWhenUsed="0"/>
-    <w:lsdException w:name="Light Grid Accent 1" w:semiHidden="0" w:uiPriority="62" w:unhideWhenUsed="0"/>
-    <w:lsdException w:name="Medium Shading 1 Accent 1" w:semiHidden="0" w:uiPriority="63" w:unhideWhenUsed="0"/>
-    <w:lsdException w:name="Medium Shading 2 Accent 1" w:semiHidden="0" w:uiPriority="64" w:unhideWhenUsed="0"/>
-    <w:lsdException w:name="Medium List 1 Accent 1" w:semiHidden="0" w:uiPriority="65" w:unhideWhenUsed="0"/>
-    <w:lsdException w:name="Revision" w:unhideWhenUsed="0"/>
-    <w:lsdException w:name="List Paragraph" w:semiHidden="0" w:uiPriority="34" w:unhideWhenUsed="0" w:qFormat="1"/>
-    <w:lsdException w:name="Quote" w:semiHidden="0" w:uiPriority="29" w:unhideWhenUsed="0" w:qFormat="1"/>
-    <w:lsdException w:name="Intense Quote" w:semiHidden="0" w:uiPriority="30" w:unhideWhenUsed="0" w:qFormat="1"/>
-    <w:lsdException w:name="Medium List 2 Accent 1" w:semiHidden="0" w:uiPriority="66" w:unhideWhenUsed="0"/>
-    <w:lsdException w:name="Medium Grid 1 Accent 1" w:semiHidden="0" w:uiPriority="67" w:unhideWhenUsed="0"/>
-    <w:lsdException w:name="Medium Grid 2 Accent 1" w:semiHidden="0" w:uiPriority="68" w:unhideWhenUsed="0"/>
-    <w:lsdException w:name="Medium Grid 3 Accent 1" w:semiHidden="0" w:uiPriority="69" w:unhideWhenUsed="0"/>
-    <w:lsdException w:name="Dark List Accent 1" w:semiHidden="0" w:uiPriority="70" w:unhideWhenUsed="0"/>
-    <w:lsdException w:name="Colorful Shading Accent 1" w:semiHidden="0" w:uiPriority="71" w:unhideWhenUsed="0"/>
-    <w:lsdException w:name="Colorful List Accent 1" w:semiHidden="0" w:uiPriority="72" w:unhideWhenUsed="0"/>
-    <w:lsdException w:name="Colorful Grid Accent 1" w:semiHidden="0" w:uiPriority="73" w:unhideWhenUsed="0"/>
-    <w:lsdException w:name="Light Shading Accent 2" w:semiHidden="0" w:uiPriority="60" w:unhideWhenUsed="0"/>
-    <w:lsdException w:name="Light List Accent 2" w:semiHidden="0" w:uiPriority="61" w:unhideWhenUsed="0"/>
-    <w:lsdException w:name="Light Grid Accent 2" w:semiHidden="0" w:uiPriority="62" w:unhideWhenUsed="0"/>
-    <w:lsdException w:name="Medium Shading 1 Accent 2" w:semiHidden="0" w:uiPriority="63" w:unhideWhenUsed="0"/>
-    <w:lsdException w:name="Medium Shading 2 Accent 2" w:semiHidden="0" w:uiPriority="64" w:unhideWhenUsed="0"/>
-    <w:lsdException w:name="Medium List 1 Accent 2" w:semiHidden="0" w:uiPriority="65" w:unhideWhenUsed="0"/>
-    <w:lsdException w:name="Medium List 2 Accent 2" w:semiHidden="0" w:uiPriority="66" w:unhideWhenUsed="0"/>
-    <w:lsdException w:name="Medium Grid 1 Accent 2" w:semiHidden="0" w:uiPriority="67" w:unhideWhenUsed="0"/>
-    <w:lsdException w:name="Medium Grid 2 Accent 2" w:semiHidden="0" w:uiPriority="68" w:unhideWhenUsed="0"/>
-    <w:lsdException w:name="Medium Grid 3 Accent 2" w:semiHidden="0" w:uiPriority="69" w:unhideWhenUsed="0"/>
-    <w:lsdException w:name="Dark List Accent 2" w:semiHidden="0" w:uiPriority="70" w:unhideWhenUsed="0"/>
-    <w:lsdException w:name="Colorful Shading Accent 2" w:semiHidden="0" w:uiPriority="71" w:unhideWhenUsed="0"/>
-    <w:lsdException w:name="Colorful List Accent 2" w:semiHidden="0" w:uiPriority="72" w:unhideWhenUsed="0"/>
-    <w:lsdException w:name="Colorful Grid Accent 2" w:semiHidden="0" w:uiPriority="73" w:unhideWhenUsed="0"/>
-    <w:lsdException w:name="Light Shading Accent 3" w:semiHidden="0" w:uiPriority="60" w:unhideWhenUsed="0"/>
-    <w:lsdException w:name="Light List Accent 3" w:semiHidden="0" w:uiPriority="61" w:unhideWhenUsed="0"/>
-    <w:lsdException w:name="Light Grid Accent 3" w:semiHidden="0" w:uiPriority="62" w:unhideWhenUsed="0"/>
-    <w:lsdException w:name="Medium Shading 1 Accent 3" w:semiHidden="0" w:uiPriority="63" w:unhideWhenUsed="0"/>
-    <w:lsdException w:name="Medium Shading 2 Accent 3" w:semiHidden="0" w:uiPriority="64" w:unhideWhenUsed="0"/>
-    <w:lsdException w:name="Medium List 1 Accent 3" w:semiHidden="0" w:uiPriority="65" w:unhideWhenUsed="0"/>
-    <w:lsdException w:name="Medium List 2 Accent 3" w:semiHidden="0" w:uiPriority="66" w:unhideWhenUsed="0"/>
-    <w:lsdException w:name="Medium Grid 1 Accent 3" w:semiHidden="0" w:uiPriority="67" w:unhideWhenUsed="0"/>
-    <w:lsdException w:name="Medium Grid 2 Accent 3" w:semiHidden="0" w:uiPriority="68" w:unhideWhenUsed="0"/>
-    <w:lsdException w:name="Medium Grid 3 Accent 3" w:semiHidden="0" w:uiPriority="69" w:unhideWhenUsed="0"/>
-    <w:lsdException w:name="Dark List Accent 3" w:semiHidden="0" w:uiPriority="70" w:unhideWhenUsed="0"/>
-    <w:lsdException w:name="Colorful Shading Accent 3" w:semiHidden="0" w:uiPriority="71" w:unhideWhenUsed="0"/>
-    <w:lsdException w:name="Colorful List Accent 3" w:semiHidden="0" w:uiPriority="72" w:unhideWhenUsed="0"/>
-    <w:lsdException w:name="Colorful Grid Accent 3" w:semiHidden="0" w:uiPriority="73" w:unhideWhenUsed="0"/>
-    <w:lsdException w:name="Light Shading Accent 4" w:semiHidden="0" w:uiPriority="60" w:unhideWhenUsed="0"/>
-    <w:lsdException w:name="Light List Accent 4" w:semiHidden="0" w:uiPriority="61" w:unhideWhenUsed="0"/>
-    <w:lsdException w:name="Light Grid Accent 4" w:semiHidden="0" w:uiPriority="62" w:unhideWhenUsed="0"/>
-    <w:lsdException w:name="Medium Shading 1 Accent 4" w:semiHidden="0" w:uiPriority="63" w:unhideWhenUsed="0"/>
-    <w:lsdException w:name="Medium Shading 2 Accent 4" w:semiHidden="0" w:uiPriority="64" w:unhideWhenUsed="0"/>
-    <w:lsdException w:name="Medium List 1 Accent 4" w:semiHidden="0" w:uiPriority="65" w:unhideWhenUsed="0"/>
-    <w:lsdException w:name="Medium List 2 Accent 4" w:semiHidden="0" w:uiPriority="66" w:unhideWhenUsed="0"/>
-    <w:lsdException w:name="Medium Grid 1 Accent 4" w:semiHidden="0" w:uiPriority="67" w:unhideWhenUsed="0"/>
-    <w:lsdException w:name="Medium Grid 2 Accent 4" w:semiHidden="0" w:uiPriority="68" w:unhideWhenUsed="0"/>
-    <w:lsdException w:name="Medium Grid 3 Accent 4" w:semiHidden="0" w:uiPriority="69" w:unhideWhenUsed="0"/>
-    <w:lsdException w:name="Dark List Accent 4" w:semiHidden="0" w:uiPriority="70" w:unhideWhenUsed="0"/>
-    <w:lsdException w:name="Colorful Shading Accent 4" w:semiHidden="0" w:uiPriority="71" w:unhideWhenUsed="0"/>
-    <w:lsdException w:name="Colorful List Accent 4" w:semiHidden="0" w:uiPriority="72" w:unhideWhenUsed="0"/>
-    <w:lsdException w:name="Colorful Grid Accent 4" w:semiHidden="0" w:uiPriority="73" w:unhideWhenUsed="0"/>
-    <w:lsdException w:name="Light Shading Accent 5" w:semiHidden="0" w:uiPriority="60" w:unhideWhenUsed="0"/>
-    <w:lsdException w:name="Light List Accent 5" w:semiHidden="0" w:uiPriority="61" w:unhideWhenUsed="0"/>
-    <w:lsdException w:name="Light Grid Accent 5" w:semiHidden="0" w:uiPriority="62" w:unhideWhenUsed="0"/>
-    <w:lsdException w:name="Medium Shading 1 Accent 5" w:semiHidden="0" w:uiPriority="63" w:unhideWhenUsed="0"/>
-    <w:lsdException w:name="Medium Shading 2 Accent 5" w:semiHidden="0" w:uiPriority="64" w:unhideWhenUsed="0"/>
-    <w:lsdException w:name="Medium List 1 Accent 5" w:semiHidden="0" w:uiPriority="65" w:unhideWhenUsed="0"/>
-    <w:lsdException w:name="Medium List 2 Accent 5" w:semiHidden="0" w:uiPriority="66" w:unhideWhenUsed="0"/>
-    <w:lsdException w:name="Medium Grid 1 Accent 5" w:semiHidden="0" w:uiPriority="67" w:unhideWhenUsed="0"/>
-    <w:lsdException w:name="Medium Grid 2 Accent 5" w:semiHidden="0" w:uiPriority="68" w:unhideWhenUsed="0"/>
-    <w:lsdException w:name="Medium Grid 3 Accent 5" w:semiHidden="0" w:uiPriority="69" w:unhideWhenUsed="0"/>
-    <w:lsdException w:name="Dark List Accent 5" w:semiHidden="0" w:uiPriority="70" w:unhideWhenUsed="0"/>
-    <w:lsdException w:name="Colorful Shading Accent 5" w:semiHidden="0" w:uiPriority="71" w:unhideWhenUsed="0"/>
-    <w:lsdException w:name="Colorful List Accent 5" w:semiHidden="0" w:uiPriority="72" w:unhideWhenUsed="0"/>
-    <w:lsdException w:name="Colorful Grid Accent 5" w:semiHidden="0" w:uiPriority="73" w:unhideWhenUsed="0"/>
-    <w:lsdException w:name="Light Shading Accent 6" w:semiHidden="0" w:uiPriority="60" w:unhideWhenUsed="0"/>
-    <w:lsdException w:name="Light List Accent 6" w:semiHidden="0" w:uiPriority="61" w:unhideWhenUsed="0"/>
-    <w:lsdException w:name="Light Grid Accent 6" w:semiHidden="0" w:uiPriority="62" w:unhideWhenUsed="0"/>
-    <w:lsdException w:name="Medium Shading 1 Accent 6" w:semiHidden="0" w:uiPriority="63" w:unhideWhenUsed="0"/>
-    <w:lsdException w:name="Medium Shading 2 Accent 6" w:semiHidden="0" w:uiPriority="64" w:unhideWhenUsed="0"/>
-    <w:lsdException w:name="Medium List 1 Accent 6" w:semiHidden="0" w:uiPriority="65" w:unhideWhenUsed="0"/>
-    <w:lsdException w:name="Medium List 2 Accent 6" w:semiHidden="0" w:uiPriority="66" w:unhideWhenUsed="0"/>
-    <w:lsdException w:name="Medium Grid 1 Accent 6" w:semiHidden="0" w:uiPriority="67" w:unhideWhenUsed="0"/>
-    <w:lsdException w:name="Medium Grid 2 Accent 6" w:semiHidden="0" w:uiPriority="68" w:unhideWhenUsed="0"/>
-    <w:lsdException w:name="Medium Grid 3 Accent 6" w:semiHidden="0" w:uiPriority="69" w:unhideWhenUsed="0"/>
-    <w:lsdException w:name="Dark List Accent 6" w:semiHidden="0" w:uiPriority="70" w:unhideWhenUsed="0"/>
-    <w:lsdException w:name="Colorful Shading Accent 6" w:semiHidden="0" w:uiPriority="71" w:unhideWhenUsed="0"/>
-    <w:lsdException w:name="Colorful List Accent 6" w:semiHidden="0" w:uiPriority="72" w:unhideWhenUsed="0"/>
-    <w:lsdException w:name="Colorful Grid Accent 6" w:semiHidden="0" w:uiPriority="73" w:unhideWhenUsed="0"/>
-    <w:lsdException w:name="Subtle Emphasis" w:semiHidden="0" w:uiPriority="19" w:unhideWhenUsed="0" w:qFormat="1"/>
-    <w:lsdException w:name="Intense Emphasis" w:semiHidden="0" w:uiPriority="21" w:unhideWhenUsed="0" w:qFormat="1"/>
-    <w:lsdException w:name="Subtle Reference" w:semiHidden="0" w:uiPriority="31" w:unhideWhenUsed="0" w:qFormat="1"/>
-    <w:lsdException w:name="Intense Reference" w:semiHidden="0" w:uiPriority="32" w:unhideWhenUsed="0" w:qFormat="1"/>
-    <w:lsdException w:name="Book Title" w:semiHidden="0" w:uiPriority="33" w:unhideWhenUsed="0" w:qFormat="1"/>
-    <w:lsdException w:name="Bibliography" w:uiPriority="37"/>
-    <w:lsdException w:name="TOC Heading" w:uiPriority="39" w:qFormat="1"/>
-  </w:latentStyles>
-  <w:style w:type="paragraph" w:default="1" w:styleId="Normal">
-    <w:name w:val="Normal"/>
-    <w:qFormat/>
-  </w:style>
-  <w:style w:type="character" w:default="1" w:styleId="DefaultParagraphFont">
-    <w:name w:val="Default Paragraph Font"/>
-    <w:uiPriority w:val="1"/>
-    <w:semiHidden/>
-    <w:unhideWhenUsed/>
-  </w:style>
-  <w:style w:type="table" w:default="1" w:styleId="TableNormal">
-    <w:name w:val="Normal Table"/>
-    <w:uiPriority w:val="99"/>
-    <w:semiHidden/>
-    <w:unhideWhenUsed/>
-    <w:tblPr>
-      <w:tblInd w:w="0" w:type="dxa"/>
-      <w:tblCellMar>
-        <w:top w:w="0" w:type="dxa"/>
-        <w:left w:w="108" w:type="dxa"/>
-        <w:bottom w:w="0" w:type="dxa"/>
-        <w:right w:w="108" w:type="dxa"/>
-      </w:tblCellMar>
-    </w:tblPr>
-  </w:style>
-  <w:style w:type="numbering" w:default="1" w:styleId="NoList">
-    <w:name w:val="No List"/>
-    <w:uiPriority w:val="99"/>
-    <w:semiHidden/>
-    <w:unhideWhenUsed/>
-  </w:style>
-  <w:style w:type="paragraph" w:styleId="ListParagraph">
-    <w:name w:val="List Paragraph"/>
-    <w:basedOn w:val="Normal"/>
-    <w:uiPriority w:val="34"/>
-    <w:qFormat/>
-    <w:rsid w:val="006736AA"/>
-    <w:pPr>
-      <w:ind w:left="720"/>
-      <w:contextualSpacing/>
-    </w:pPr>
-  </w:style>
-</w:styles>
-</file>
-
-<file path=word/stylesWithEffects.xml><?xml version="1.0" encoding="utf-8"?>
-<w:styles xmlns:wpc="http://schemas.microsoft.com/office/word/2010/wordprocessingCanvas" xmlns:mo="http://schemas.microsoft.com/office/mac/office/2008/main" xmlns:mc="http://schemas.openxmlformats.org/markup-compatibility/2006" xmlns:mv="urn:schemas-microsoft-com:mac:vml" xmlns:o="urn:schemas-microsoft-com:office:office" xmlns:r="http://schemas.openxmlformats.org/officeDocument/2006/relationships" xmlns:m="http://schemas.openxmlformats.org/officeDocument/2006/math" xmlns:v="urn:schemas-microsoft-com:vml" xmlns:wp14="http://schemas.microsoft.com/office/word/2010/wordprocessingDrawing" xmlns:wp="http://schemas.openxmlformats.org/drawingml/2006/wordprocessingDrawing" xmlns:w10="urn:schemas-microsoft-com:office:word" xmlns:w="http://schemas.openxmlformats.org/wordprocessingml/2006/main" xmlns:w14="http://schemas.microsoft.com/office/word/2010/wordml" xmlns:wpg="http://schemas.microsoft.com/office/word/2010/wordprocessingGroup" xmlns:wpi="http://schemas.microsoft.com/office/word/2010/wordprocessingInk" xmlns:wne="http://schemas.microsoft.com/office/word/2006/wordml" xmlns:wps="http://schemas.microsoft.com/office/word/2010/wordprocessingShape" mc:Ignorable="w14 wp14">
-  <w:docDefaults>
-    <w:rPrDefault>
-      <w:rPr>
-        <w:rFonts w:asciiTheme="minorHAnsi" w:eastAsiaTheme="minorEastAsia" w:hAnsiTheme="minorHAnsi" w:cstheme="minorBidi"/>
-        <w:sz w:val="24"/>
-        <w:szCs w:val="24"/>
-        <w:lang w:val="en-US" w:eastAsia="en-US" w:bidi="ar-SA"/>
-      </w:rPr>
-    </w:rPrDefault>
-    <w:pPrDefault/>
-  </w:docDefaults>
-  <w:latentStyles w:defLockedState="0" w:defUIPriority="99" w:defSemiHidden="1" w:defUnhideWhenUsed="1" w:defQFormat="0" w:count="276">
-    <w:lsdException w:name="Normal" w:semiHidden="0" w:uiPriority="0" w:unhideWhenUsed="0" w:qFormat="1"/>
-    <w:lsdException w:name="heading 1" w:semiHidden="0" w:uiPriority="9" w:unhideWhenUsed="0" w:qFormat="1"/>
-    <w:lsdException w:name="heading 2" w:uiPriority="9" w:qFormat="1"/>
-    <w:lsdException w:name="heading 3" w:uiPriority="9" w:qFormat="1"/>
-    <w:lsdException w:name="heading 4" w:uiPriority="9" w:qFormat="1"/>
-    <w:lsdException w:name="heading 5" w:uiPriority="9" w:qFormat="1"/>
-    <w:lsdException w:name="heading 6" w:uiPriority="9" w:qFormat="1"/>
-    <w:lsdException w:name="heading 7" w:uiPriority="9" w:qFormat="1"/>
-    <w:lsdException w:name="heading 8" w:uiPriority="9" w:qFormat="1"/>
-    <w:lsdException w:name="heading 9" w:uiPriority="9" w:qFormat="1"/>
-    <w:lsdException w:name="toc 1" w:uiPriority="39"/>
-    <w:lsdException w:name="toc 2" w:uiPriority="39"/>
-    <w:lsdException w:name="toc 3" w:uiPriority="39"/>
-    <w:lsdException w:name="toc 4" w:uiPriority="39"/>
-    <w:lsdException w:name="toc 5" w:uiPriority="39"/>
-    <w:lsdException w:name="toc 6" w:uiPriority="39"/>
-    <w:lsdException w:name="toc 7" w:uiPriority="39"/>
-    <w:lsdException w:name="toc 8" w:uiPriority="39"/>
-    <w:lsdException w:name="toc 9" w:uiPriority="39"/>
-    <w:lsdException w:name="caption" w:uiPriority="35" w:qFormat="1"/>
-    <w:lsdException w:name="Title" w:semiHidden="0" w:uiPriority="10" w:unhideWhenUsed="0" w:qFormat="1"/>
-    <w:lsdException w:name="Default Paragraph Font" w:uiPriority="1"/>
-    <w:lsdException w:name="Subtitle" w:semiHidden="0" w:uiPriority="11" w:unhideWhenUsed="0" w:qFormat="1"/>
-    <w:lsdException w:name="Strong" w:semiHidden="0" w:uiPriority="22" w:unhideWhenUsed="0" w:qFormat="1"/>
-    <w:lsdException w:name="Emphasis" w:semiHidden="0" w:uiPriority="20" w:unhideWhenUsed="0" w:qFormat="1"/>
-    <w:lsdException w:name="Table Grid" w:semiHidden="0" w:uiPriority="59" w:unhideWhenUsed="0"/>
-    <w:lsdException w:name="Placeholder Text" w:unhideWhenUsed="0"/>
-    <w:lsdException w:name="No Spacing" w:semiHidden="0" w:uiPriority="1" w:unhideWhenUsed="0" w:qFormat="1"/>
-    <w:lsdException w:name="Light Shading" w:semiHidden="0" w:uiPriority="60" w:unhideWhenUsed="0"/>
-    <w:lsdException w:name="Light List" w:semiHidden="0" w:uiPriority="61" w:unhideWhenUsed="0"/>
-    <w:lsdException w:name="Light Grid" w:semiHidden="0" w:uiPriority="62" w:unhideWhenUsed="0"/>
-    <w:lsdException w:name="Medium Shading 1" w:semiHidden="0" w:uiPriority="63" w:unhideWhenUsed="0"/>
-    <w:lsdException w:name="Medium Shading 2" w:semiHidden="0" w:uiPriority="64" w:unhideWhenUsed="0"/>
-    <w:lsdException w:name="Medium List 1" w:semiHidden="0" w:uiPriority="65" w:unhideWhenUsed="0"/>
-    <w:lsdException w:name="Medium List 2" w:semiHidden="0" w:uiPriority="66" w:unhideWhenUsed="0"/>
-    <w:lsdException w:name="Medium Grid 1" w:semiHidden="0" w:uiPriority="67" w:unhideWhenUsed="0"/>
-    <w:lsdException w:name="Medium Grid 2" w:semiHidden="0" w:uiPriority="68" w:unhideWhenUsed="0"/>
-    <w:lsdException w:name="Medium Grid 3" w:semiHidden="0" w:uiPriority="69" w:unhideWhenUsed="0"/>
-    <w:lsdException w:name="Dark List" w:semiHidden="0" w:uiPriority="70" w:unhideWhenUsed="0"/>
-    <w:lsdException w:name="Colorful Shading" w:semiHidden="0" w:uiPriority="71" w:unhideWhenUsed="0"/>
-    <w:lsdException w:name="Colorful List" w:semiHidden="0" w:uiPriority="72" w:unhideWhenUsed="0"/>
-    <w:lsdException w:name="Colorful Grid" w:semiHidden="0" w:uiPriority="73" w:unhideWhenUsed="0"/>
-    <w:lsdException w:name="Light Shading Accent 1" w:semiHidden="0" w:uiPriority="60" w:unhideWhenUsed="0"/>
-    <w:lsdException w:name="Light List Accent 1" w:semiHidden="0" w:uiPriority="61" w:unhideWhenUsed="0"/>
-    <w:lsdException w:name="Light Grid Accent 1" w:semiHidden="0" w:uiPriority="62" w:unhideWhenUsed="0"/>
-    <w:lsdException w:name="Medium Shading 1 Accent 1" w:semiHidden="0" w:uiPriority="63" w:unhideWhenUsed="0"/>
-    <w:lsdException w:name="Medium Shading 2 Accent 1" w:semiHidden="0" w:uiPriority="64" w:unhideWhenUsed="0"/>
-    <w:lsdException w:name="Medium List 1 Accent 1" w:semiHidden="0" w:uiPriority="65" w:unhideWhenUsed="0"/>
-    <w:lsdException w:name="Revision" w:unhideWhenUsed="0"/>
-    <w:lsdException w:name="List Paragraph" w:semiHidden="0" w:uiPriority="34" w:unhideWhenUsed="0" w:qFormat="1"/>
-    <w:lsdException w:name="Quote" w:semiHidden="0" w:uiPriority="29" w:unhideWhenUsed="0" w:qFormat="1"/>
-    <w:lsdException w:name="Intense Quote" w:semiHidden="0" w:uiPriority="30" w:unhideWhenUsed="0" w:qFormat="1"/>
-    <w:lsdException w:name="Medium List 2 Accent 1" w:semiHidden="0" w:uiPriority="66" w:unhideWhenUsed="0"/>
-    <w:lsdException w:name="Medium Grid 1 Accent 1" w:semiHidden="0" w:uiPriority="67" w:unhideWhenUsed="0"/>
-    <w:lsdException w:name="Medium Grid 2 Accent 1" w:semiHidden="0" w:uiPriority="68" w:unhideWhenUsed="0"/>
-    <w:lsdException w:name="Medium Grid 3 Accent 1" w:semiHidden="0" w:uiPriority="69" w:unhideWhenUsed="0"/>
-    <w:lsdException w:name="Dark List Accent 1" w:semiHidden="0" w:uiPriority="70" w:unhideWhenUsed="0"/>
-    <w:lsdException w:name="Colorful Shading Accent 1" w:semiHidden="0" w:uiPriority="71" w:unhideWhenUsed="0"/>
-    <w:lsdException w:name="Colorful List Accent 1" w:semiHidden="0" w:uiPriority="72" w:unhideWhenUsed="0"/>
-    <w:lsdException w:name="Colorful Grid Accent 1" w:semiHidden="0" w:uiPriority="73" w:unhideWhenUsed="0"/>
-    <w:lsdException w:name="Light Shading Accent 2" w:semiHidden="0" w:uiPriority="60" w:unhideWhenUsed="0"/>
-    <w:lsdException w:name="Light List Accent 2" w:semiHidden="0" w:uiPriority="61" w:unhideWhenUsed="0"/>
-    <w:lsdException w:name="Light Grid Accent 2" w:semiHidden="0" w:uiPriority="62" w:unhideWhenUsed="0"/>
-    <w:lsdException w:name="Medium Shading 1 Accent 2" w:semiHidden="0" w:uiPriority="63" w:unhideWhenUsed="0"/>
-    <w:lsdException w:name="Medium Shading 2 Accent 2" w:semiHidden="0" w:uiPriority="64" w:unhideWhenUsed="0"/>
-    <w:lsdException w:name="Medium List 1 Accent 2" w:semiHidden="0" w:uiPriority="65" w:unhideWhenUsed="0"/>
-    <w:lsdException w:name="Medium List 2 Accent 2" w:semiHidden="0" w:uiPriority="66" w:unhideWhenUsed="0"/>
-    <w:lsdException w:name="Medium Grid 1 Accent 2" w:semiHidden="0" w:uiPriority="67" w:unhideWhenUsed="0"/>
-    <w:lsdException w:name="Medium Grid 2 Accent 2" w:semiHidden="0" w:uiPriority="68" w:unhideWhenUsed="0"/>
-    <w:lsdException w:name="Medium Grid 3 Accent 2" w:semiHidden="0" w:uiPriority="69" w:unhideWhenUsed="0"/>
-    <w:lsdException w:name="Dark List Accent 2" w:semiHidden="0" w:uiPriority="70" w:unhideWhenUsed="0"/>
-    <w:lsdException w:name="Colorful Shading Accent 2" w:semiHidden="0" w:uiPriority="71" w:unhideWhenUsed="0"/>
-    <w:lsdException w:name="Colorful List Accent 2" w:semiHidden="0" w:uiPriority="72" w:unhideWhenUsed="0"/>
-    <w:lsdException w:name="Colorful Grid Accent 2" w:semiHidden="0" w:uiPriority="73" w:unhideWhenUsed="0"/>
-    <w:lsdException w:name="Light Shading Accent 3" w:semiHidden="0" w:uiPriority="60" w:unhideWhenUsed="0"/>
-    <w:lsdException w:name="Light List Accent 3" w:semiHidden="0" w:uiPriority="61" w:unhideWhenUsed="0"/>
-    <w:lsdException w:name="Light Grid Accent 3" w:semiHidden="0" w:uiPriority="62" w:unhideWhenUsed="0"/>
-    <w:lsdException w:name="Medium Shading 1 Accent 3" w:semiHidden="0" w:uiPriority="63" w:unhideWhenUsed="0"/>
-    <w:lsdException w:name="Medium Shading 2 Accent 3" w:semiHidden="0" w:uiPriority="64" w:unhideWhenUsed="0"/>
-    <w:lsdException w:name="Medium List 1 Accent 3" w:semiHidden="0" w:uiPriority="65" w:unhideWhenUsed="0"/>
-    <w:lsdException w:name="Medium List 2 Accent 3" w:semiHidden="0" w:uiPriority="66" w:unhideWhenUsed="0"/>
-    <w:lsdException w:name="Medium Grid 1 Accent 3" w:semiHidden="0" w:uiPriority="67" w:unhideWhenUsed="0"/>
-    <w:lsdException w:name="Medium Grid 2 Accent 3" w:semiHidden="0" w:uiPriority="68" w:unhideWhenUsed="0"/>
-    <w:lsdException w:name="Medium Grid 3 Accent 3" w:semiHidden="0" w:uiPriority="69" w:unhideWhenUsed="0"/>
-    <w:lsdException w:name="Dark List Accent 3" w:semiHidden="0" w:uiPriority="70" w:unhideWhenUsed="0"/>
-    <w:lsdException w:name="Colorful Shading Accent 3" w:semiHidden="0" w:uiPriority="71" w:unhideWhenUsed="0"/>
-    <w:lsdException w:name="Colorful List Accent 3" w:semiHidden="0" w:uiPriority="72" w:unhideWhenUsed="0"/>
-    <w:lsdException w:name="Colorful Grid Accent 3" w:semiHidden="0" w:uiPriority="73" w:unhideWhenUsed="0"/>
-    <w:lsdException w:name="Light Shading Accent 4" w:semiHidden="0" w:uiPriority="60" w:unhideWhenUsed="0"/>
-    <w:lsdException w:name="Light List Accent 4" w:semiHidden="0" w:uiPriority="61" w:unhideWhenUsed="0"/>
-    <w:lsdException w:name="Light Grid Accent 4" w:semiHidden="0" w:uiPriority="62" w:unhideWhenUsed="0"/>
-    <w:lsdException w:name="Medium Shading 1 Accent 4" w:semiHidden="0" w:uiPriority="63" w:unhideWhenUsed="0"/>
-    <w:lsdException w:name="Medium Shading 2 Accent 4" w:semiHidden="0" w:uiPriority="64" w:unhideWhenUsed="0"/>
-    <w:lsdException w:name="Medium List 1 Accent 4" w:semiHidden="0" w:uiPriority="65" w:unhideWhenUsed="0"/>
-    <w:lsdException w:name="Medium List 2 Accent 4" w:semiHidden="0" w:uiPriority="66" w:unhideWhenUsed="0"/>
-    <w:lsdException w:name="Medium Grid 1 Accent 4" w:semiHidden="0" w:uiPriority="67" w:unhideWhenUsed="0"/>
-    <w:lsdException w:name="Medium Grid 2 Accent 4" w:semiHidden="0" w:uiPriority="68" w:unhideWhenUsed="0"/>
-    <w:lsdException w:name="Medium Grid 3 Accent 4" w:semiHidden="0" w:uiPriority="69" w:unhideWhenUsed="0"/>
-    <w:lsdException w:name="Dark List Accent 4" w:semiHidden="0" w:uiPriority="70" w:unhideWhenUsed="0"/>
-    <w:lsdException w:name="Colorful Shading Accent 4" w:semiHidden="0" w:uiPriority="71" w:unhideWhenUsed="0"/>
-    <w:lsdException w:name="Colorful List Accent 4" w:semiHidden="0" w:uiPriority="72" w:unhideWhenUsed="0"/>
-    <w:lsdException w:name="Colorful Grid Accent 4" w:semiHidden="0" w:uiPriority="73" w:unhideWhenUsed="0"/>
-    <w:lsdException w:name="Light Shading Accent 5" w:semiHidden="0" w:uiPriority="60" w:unhideWhenUsed="0"/>
-    <w:lsdException w:name="Light List Accent 5" w:semiHidden="0" w:uiPriority="61" w:unhideWhenUsed="0"/>
-    <w:lsdException w:name="Light Grid Accent 5" w:semiHidden="0" w:uiPriority="62" w:unhideWhenUsed="0"/>
-    <w:lsdException w:name="Medium Shading 1 Accent 5" w:semiHidden="0" w:uiPriority="63" w:unhideWhenUsed="0"/>
-    <w:lsdException w:name="Medium Shading 2 Accent 5" w:semiHidden="0" w:uiPriority="64" w:unhideWhenUsed="0"/>
-    <w:lsdException w:name="Medium List 1 Accent 5" w:semiHidden="0" w:uiPriority="65" w:unhideWhenUsed="0"/>
-    <w:lsdException w:name="Medium List 2 Accent 5" w:semiHidden="0" w:uiPriority="66" w:unhideWhenUsed="0"/>
-    <w:lsdException w:name="Medium Grid 1 Accent 5" w:semiHidden="0" w:uiPriority="67" w:unhideWhenUsed="0"/>
-    <w:lsdException w:name="Medium Grid 2 Accent 5" w:semiHidden="0" w:uiPriority="68" w:unhideWhenUsed="0"/>
-    <w:lsdException w:name="Medium Grid 3 Accent 5" w:semiHidden="0" w:uiPriority="69" w:unhideWhenUsed="0"/>
-    <w:lsdException w:name="Dark List Accent 5" w:semiHidden="0" w:uiPriority="70" w:unhideWhenUsed="0"/>
-    <w:lsdException w:name="Colorful Shading Accent 5" w:semiHidden="0" w:uiPriority="71" w:unhideWhenUsed="0"/>
-    <w:lsdException w:name="Colorful List Accent 5" w:semiHidden="0" w:uiPriority="72" w:unhideWhenUsed="0"/>
-    <w:lsdException w:name="Colorful Grid Accent 5" w:semiHidden="0" w:uiPriority="73" w:unhideWhenUsed="0"/>
-    <w:lsdException w:name="Light Shading Accent 6" w:semiHidden="0" w:uiPriority="60" w:unhideWhenUsed="0"/>
-    <w:lsdException w:name="Light List Accent 6" w:semiHidden="0" w:uiPriority="61" w:unhideWhenUsed="0"/>
-    <w:lsdException w:name="Light Grid Accent 6" w:semiHidden="0" w:uiPriority="62" w:unhideWhenUsed="0"/>
-    <w:lsdException w:name="Medium Shading 1 Accent 6" w:semiHidden="0" w:uiPriority="63" w:unhideWhenUsed="0"/>
-    <w:lsdException w:name="Medium Shading 2 Accent 6" w:semiHidden="0" w:uiPriority="64" w:unhideWhenUsed="0"/>
-    <w:lsdException w:name="Medium List 1 Accent 6" w:semiHidden="0" w:uiPriority="65" w:unhideWhenUsed="0"/>
-    <w:lsdException w:name="Medium List 2 Accent 6" w:semiHidden="0" w:uiPriority="66" w:unhideWhenUsed="0"/>
-    <w:lsdException w:name="Medium Grid 1 Accent 6" w:semiHidden="0" w:uiPriority="67" w:unhideWhenUsed="0"/>
-    <w:lsdException w:name="Medium Grid 2 Accent 6" w:semiHidden="0" w:uiPriority="68" w:unhideWhenUsed="0"/>
-    <w:lsdException w:name="Medium Grid 3 Accent 6" w:semiHidden="0" w:uiPriority="69" w:unhideWhenUsed="0"/>
-    <w:lsdException w:name="Dark List Accent 6" w:semiHidden="0" w:uiPriority="70" w:unhideWhenUsed="0"/>
-    <w:lsdException w:name="Colorful Shading Accent 6" w:semiHidden="0" w:uiPriority="71" w:unhideWhenUsed="0"/>
-    <w:lsdException w:name="Colorful List Accent 6" w:semiHidden="0" w:uiPriority="72" w:unhideWhenUsed="0"/>
-    <w:lsdException w:name="Colorful Grid Accent 6" w:semiHidden="0" w:uiPriority="73" w:unhideWhenUsed="0"/>
-    <w:lsdException w:name="Subtle Emphasis" w:semiHidden="0" w:uiPriority="19" w:unhideWhenUsed="0" w:qFormat="1"/>
-    <w:lsdException w:name="Intense Emphasis" w:semiHidden="0" w:uiPriority="21" w:unhideWhenUsed="0" w:qFormat="1"/>
-    <w:lsdException w:name="Subtle Reference" w:semiHidden="0" w:uiPriority="31" w:unhideWhenUsed="0" w:qFormat="1"/>
-    <w:lsdException w:name="Intense Reference" w:semiHidden="0" w:uiPriority="32" w:unhideWhenUsed="0" w:qFormat="1"/>
-    <w:lsdException w:name="Book Title" w:semiHidden="0" w:uiPriority="33" w:unhideWhenUsed="0" w:qFormat="1"/>
-    <w:lsdException w:name="Bibliography" w:uiPriority="37"/>
-    <w:lsdException w:name="TOC Heading" w:uiPriority="39" w:qFormat="1"/>
+  <w:latentStyles w:defLockedState="0" w:defUIPriority="99" w:defSemiHidden="0" w:defUnhideWhenUsed="0" w:defQFormat="0" w:count="375">
+    <w:lsdException w:name="Normal" w:uiPriority="0" w:qFormat="1"/>
+    <w:lsdException w:name="heading 1" w:uiPriority="9" w:qFormat="1"/>
+    <w:lsdException w:name="heading 2" w:semiHidden="1" w:uiPriority="9" w:unhideWhenUsed="1" w:qFormat="1"/>
+    <w:lsdException w:name="heading 3" w:semiHidden="1" w:uiPriority="9" w:unhideWhenUsed="1" w:qFormat="1"/>
+    <w:lsdException w:name="heading 4" w:semiHidden="1" w:uiPriority="9" w:unhideWhenUsed="1" w:qFormat="1"/>
+    <w:lsdException w:name="heading 5" w:semiHidden="1" w:uiPriority="9" w:unhideWhenUsed="1" w:qFormat="1"/>
+    <w:lsdException w:name="heading 6" w:semiHidden="1" w:uiPriority="9" w:unhideWhenUsed="1" w:qFormat="1"/>
+    <w:lsdException w:name="heading 7" w:semiHidden="1" w:uiPriority="9" w:unhideWhenUsed="1" w:qFormat="1"/>
+    <w:lsdException w:name="heading 8" w:semiHidden="1" w:uiPriority="9" w:unhideWhenUsed="1" w:qFormat="1"/>
+    <w:lsdException w:name="heading 9" w:semiHidden="1" w:uiPriority="9" w:unhideWhenUsed="1" w:qFormat="1"/>
+    <w:lsdException w:name="index 1" w:semiHidden="1" w:unhideWhenUsed="1"/>
+    <w:lsdException w:name="index 2" w:semiHidden="1" w:unhideWhenUsed="1"/>
+    <w:lsdException w:name="index 3" w:semiHidden="1" w:unhideWhenUsed="1"/>
+    <w:lsdException w:name="index 4" w:semiHidden="1" w:unhideWhenUsed="1"/>
+    <w:lsdException w:name="index 5" w:semiHidden="1" w:unhideWhenUsed="1"/>
+    <w:lsdException w:name="index 6" w:semiHidden="1" w:unhideWhenUsed="1"/>
+    <w:lsdException w:name="index 7" w:semiHidden="1" w:unhideWhenUsed="1"/>
+    <w:lsdException w:name="index 8" w:semiHidden="1" w:unhideWhenUsed="1"/>
+    <w:lsdException w:name="index 9" w:semiHidden="1" w:unhideWhenUsed="1"/>
+    <w:lsdException w:name="toc 1" w:semiHidden="1" w:uiPriority="39" w:unhideWhenUsed="1"/>
+    <w:lsdException w:name="toc 2" w:semiHidden="1" w:uiPriority="39" w:unhideWhenUsed="1"/>
+    <w:lsdException w:name="toc 3" w:semiHidden="1" w:uiPriority="39" w:unhideWhenUsed="1"/>
+    <w:lsdException w:name="toc 4" w:semiHidden="1" w:uiPriority="39" w:unhideWhenUsed="1"/>
+    <w:lsdException w:name="toc 5" w:semiHidden="1" w:uiPriority="39" w:unhideWhenUsed="1"/>
+    <w:lsdException w:name="toc 6" w:semiHidden="1" w:uiPriority="39" w:unhideWhenUsed="1"/>
+    <w:lsdException w:name="toc 7" w:semiHidden="1" w:uiPriority="39" w:unhideWhenUsed="1"/>
+    <w:lsdException w:name="toc 8" w:semiHidden="1" w:uiPriority="39" w:unhideWhenUsed="1"/>
+    <w:lsdException w:name="toc 9" w:semiHidden="1" w:uiPriority="39" w:unhideWhenUsed="1"/>
+    <w:lsdException w:name="Normal Indent" w:semiHidden="1" w:unhideWhenUsed="1"/>
+    <w:lsdException w:name="footnote text" w:semiHidden="1" w:unhideWhenUsed="1"/>
+    <w:lsdException w:name="annotation text" w:semiHidden="1" w:unhideWhenUsed="1"/>
+    <w:lsdException w:name="header" w:semiHidden="1" w:unhideWhenUsed="1"/>
+    <w:lsdException w:name="footer" w:semiHidden="1" w:unhideWhenUsed="1"/>
+    <w:lsdException w:name="index heading" w:semiHidden="1" w:unhideWhenUsed="1"/>
+    <w:lsdException w:name="caption" w:semiHidden="1" w:uiPriority="35" w:unhideWhenUsed="1" w:qFormat="1"/>
+    <w:lsdException w:name="table of figures" w:semiHidden="1" w:unhideWhenUsed="1"/>
+    <w:lsdException w:name="envelope address" w:semiHidden="1" w:unhideWhenUsed="1"/>
+    <w:lsdException w:name="envelope return" w:semiHidden="1" w:unhideWhenUsed="1"/>
+    <w:lsdException w:name="footnote reference" w:semiHidden="1" w:unhideWhenUsed="1"/>
+    <w:lsdException w:name="annotation reference" w:semiHidden="1" w:unhideWhenUsed="1"/>
+    <w:lsdException w:name="line number" w:semiHidden="1" w:unhideWhenUsed="1"/>
+    <w:lsdException w:name="page number" w:semiHidden="1" w:unhideWhenUsed="1"/>
+    <w:lsdException w:name="endnote reference" w:semiHidden="1" w:unhideWhenUsed="1"/>
+    <w:lsdException w:name="endnote text" w:semiHidden="1" w:unhideWhenUsed="1"/>
+    <w:lsdException w:name="table of authorities" w:semiHidden="1" w:unhideWhenUsed="1"/>
+    <w:lsdException w:name="macro" w:semiHidden="1" w:unhideWhenUsed="1"/>
+    <w:lsdException w:name="toa heading" w:semiHidden="1" w:unhideWhenUsed="1"/>
+    <w:lsdException w:name="List" w:semiHidden="1" w:unhideWhenUsed="1"/>
+    <w:lsdException w:name="List Bullet" w:semiHidden="1" w:unhideWhenUsed="1"/>
+    <w:lsdException w:name="List Number" w:semiHidden="1" w:unhideWhenUsed="1"/>
+    <w:lsdException w:name="List 2" w:semiHidden="1" w:unhideWhenUsed="1"/>
+    <w:lsdException w:name="List 3" w:semiHidden="1" w:unhideWhenUsed="1"/>
+    <w:lsdException w:name="List 4" w:semiHidden="1" w:unhideWhenUsed="1"/>
+    <w:lsdException w:name="List 5" w:semiHidden="1" w:unhideWhenUsed="1"/>
+    <w:lsdException w:name="List Bullet 2" w:semiHidden="1" w:unhideWhenUsed="1"/>
+    <w:lsdException w:name="List Bullet 3" w:semiHidden="1" w:unhideWhenUsed="1"/>
+    <w:lsdException w:name="List Bullet 4" w:semiHidden="1" w:unhideWhenUsed="1"/>
+    <w:lsdException w:name="List Bullet 5" w:semiHidden="1" w:unhideWhenUsed="1"/>
+    <w:lsdException w:name="List Number 2" w:semiHidden="1" w:unhideWhenUsed="1"/>
+    <w:lsdException w:name="List Number 3" w:semiHidden="1" w:unhideWhenUsed="1"/>
+    <w:lsdException w:name="List Number 4" w:semiHidden="1" w:unhideWhenUsed="1"/>
+    <w:lsdException w:name="List Number 5" w:semiHidden="1" w:unhideWhenUsed="1"/>
+    <w:lsdException w:name="Title" w:uiPriority="10" w:qFormat="1"/>
+    <w:lsdException w:name="Closing" w:semiHidden="1" w:unhideWhenUsed="1"/>
+    <w:lsdException w:name="Signature" w:semiHidden="1" w:unhideWhenUsed="1"/>
+    <w:lsdException w:name="Default Paragraph Font" w:semiHidden="1" w:uiPriority="1" w:unhideWhenUsed="1"/>
+    <w:lsdException w:name="Body Text" w:semiHidden="1" w:unhideWhenUsed="1"/>
+    <w:lsdException w:name="Body Text Indent" w:semiHidden="1" w:unhideWhenUsed="1"/>
+    <w:lsdException w:name="List Continue" w:semiHidden="1" w:unhideWhenUsed="1"/>
+    <w:lsdException w:name="List Continue 2" w:semiHidden="1" w:unhideWhenUsed="1"/>
+    <w:lsdException w:name="List Continue 3" w:semiHidden="1" w:unhideWhenUsed="1"/>
+    <w:lsdException w:name="List Continue 4" w:semiHidden="1" w:unhideWhenUsed="1"/>
+    <w:lsdException w:name="List Continue 5" w:semiHidden="1" w:unhideWhenUsed="1"/>
+    <w:lsdException w:name="Message Header" w:semiHidden="1" w:unhideWhenUsed="1"/>
+    <w:lsdException w:name="Subtitle" w:uiPriority="11" w:qFormat="1"/>
+    <w:lsdException w:name="Salutation" w:semiHidden="1" w:unhideWhenUsed="1"/>
+    <w:lsdException w:name="Date" w:semiHidden="1" w:unhideWhenUsed="1"/>
+    <w:lsdException w:name="Body Text First Indent" w:semiHidden="1" w:unhideWhenUsed="1"/>
+    <w:lsdException w:name="Body Text First Indent 2" w:semiHidden="1" w:unhideWhenUsed="1"/>
+    <w:lsdException w:name="Note Heading" w:semiHidden="1" w:unhideWhenUsed="1"/>
+    <w:lsdException w:name="Body Text 2" w:semiHidden="1" w:unhideWhenUsed="1"/>
+    <w:lsdException w:name="Body Text 3" w:semiHidden="1" w:unhideWhenUsed="1"/>
+    <w:lsdException w:name="Body Text Indent 2" w:semiHidden="1" w:unhideWhenUsed="1"/>
+    <w:lsdException w:name="Body Text Indent 3" w:semiHidden="1" w:unhideWhenUsed="1"/>
+    <w:lsdException w:name="Block Text" w:semiHidden="1" w:unhideWhenUsed="1"/>
+    <w:lsdException w:name="Hyperlink" w:semiHidden="1" w:unhideWhenUsed="1"/>
+    <w:lsdException w:name="FollowedHyperlink" w:semiHidden="1" w:unhideWhenUsed="1"/>
+    <w:lsdException w:name="Strong" w:uiPriority="22" w:qFormat="1"/>
+    <w:lsdException w:name="Emphasis" w:uiPriority="20" w:qFormat="1"/>
+    <w:lsdException w:name="Document Map" w:semiHidden="1" w:unhideWhenUsed="1"/>
+    <w:lsdException w:name="Plain Text" w:semiHidden="1" w:unhideWhenUsed="1"/>
+    <w:lsdException w:name="E-mail Signature" w:semiHidden="1" w:unhideWhenUsed="1"/>
+    <w:lsdException w:name="HTML Top of Form" w:semiHidden="1" w:unhideWhenUsed="1"/>
+    <w:lsdException w:name="HTML Bottom of Form" w:semiHidden="1" w:unhideWhenUsed="1"/>
+    <w:lsdException w:name="Normal (Web)" w:semiHidden="1" w:unhideWhenUsed="1"/>
+    <w:lsdException w:name="HTML Acronym" w:semiHidden="1" w:unhideWhenUsed="1"/>
+    <w:lsdException w:name="HTML Address" w:semiHidden="1" w:unhideWhenUsed="1"/>
+    <w:lsdException w:name="HTML Cite" w:semiHidden="1" w:unhideWhenUsed="1"/>
+    <w:lsdException w:name="HTML Code" w:semiHidden="1" w:unhideWhenUsed="1"/>
+    <w:lsdException w:name="HTML Definition" w:semiHidden="1" w:unhideWhenUsed="1"/>
+    <w:lsdException w:name="HTML Keyboard" w:semiHidden="1" w:unhideWhenUsed="1"/>
+    <w:lsdException w:name="HTML Preformatted" w:semiHidden="1" w:unhideWhenUsed="1"/>
+    <w:lsdException w:name="HTML Sample" w:semiHidden="1" w:unhideWhenUsed="1"/>
+    <w:lsdException w:name="HTML Typewriter" w:semiHidden="1" w:unhideWhenUsed="1"/>
+    <w:lsdException w:name="HTML Variable" w:semiHidden="1" w:unhideWhenUsed="1"/>
+    <w:lsdException w:name="Normal Table" w:semiHidden="1" w:unhideWhenUsed="1"/>
+    <w:lsdException w:name="annotation subject" w:semiHidden="1" w:unhideWhenUsed="1"/>
+    <w:lsdException w:name="No List" w:semiHidden="1" w:unhideWhenUsed="1"/>
+    <w:lsdException w:name="Outline List 1" w:semiHidden="1" w:unhideWhenUsed="1"/>
+    <w:lsdException w:name="Outline List 2" w:semiHidden="1" w:unhideWhenUsed="1"/>
+    <w:lsdException w:name="Outline List 3" w:semiHidden="1" w:unhideWhenUsed="1"/>
+    <w:lsdException w:name="Table Simple 1" w:semiHidden="1" w:unhideWhenUsed="1"/>
+    <w:lsdException w:name="Table Simple 2" w:semiHidden="1" w:unhideWhenUsed="1"/>
+    <w:lsdException w:name="Table Simple 3" w:semiHidden="1" w:unhideWhenUsed="1"/>
+    <w:lsdException w:name="Table Classic 1" w:semiHidden="1" w:unhideWhenUsed="1"/>
+    <w:lsdException w:name="Table Classic 2" w:semiHidden="1" w:unhideWhenUsed="1"/>
+    <w:lsdException w:name="Table Classic 3" w:semiHidden="1" w:unhideWhenUsed="1"/>
+    <w:lsdException w:name="Table Classic 4" w:semiHidden="1" w:unhideWhenUsed="1"/>
+    <w:lsdException w:name="Table Colorful 1" w:semiHidden="1" w:unhideWhenUsed="1"/>
+    <w:lsdException w:name="Table Colorful 2" w:semiHidden="1" w:unhideWhenUsed="1"/>
+    <w:lsdException w:name="Table Colorful 3" w:semiHidden="1" w:unhideWhenUsed="1"/>
+    <w:lsdException w:name="Table Columns 1" w:semiHidden="1" w:unhideWhenUsed="1"/>
+    <w:lsdException w:name="Table Columns 2" w:semiHidden="1" w:unhideWhenUsed="1"/>
+    <w:lsdException w:name="Table Columns 3" w:semiHidden="1" w:unhideWhenUsed="1"/>
+    <w:lsdException w:name="Table Columns 4" w:semiHidden="1" w:unhideWhenUsed="1"/>
+    <w:lsdException w:name="Table Columns 5" w:semiHidden="1" w:unhideWhenUsed="1"/>
+    <w:lsdException w:name="Table Grid 1" w:semiHidden="1" w:unhideWhenUsed="1"/>
+    <w:lsdException w:name="Table Grid 2" w:semiHidden="1" w:unhideWhenUsed="1"/>
+    <w:lsdException w:name="Table Grid 3" w:semiHidden="1" w:unhideWhenUsed="1"/>
+    <w:lsdException w:name="Table Grid 4" w:semiHidden="1" w:unhideWhenUsed="1"/>
+    <w:lsdException w:name="Table Grid 5" w:semiHidden="1" w:unhideWhenUsed="1"/>
+    <w:lsdException w:name="Table Grid 6" w:semiHidden="1" w:unhideWhenUsed="1"/>
+    <w:lsdException w:name="Table Grid 7" w:semiHidden="1" w:unhideWhenUsed="1"/>
+    <w:lsdException w:name="Table Grid 8" w:semiHidden="1" w:unhideWhenUsed="1"/>
+    <w:lsdException w:name="Table List 1" w:semiHidden="1" w:unhideWhenUsed="1"/>
+    <w:lsdException w:name="Table List 2" w:semiHidden="1" w:unhideWhenUsed="1"/>
+    <w:lsdException w:name="Table List 3" w:semiHidden="1" w:unhideWhenUsed="1"/>
+    <w:lsdException w:name="Table List 4" w:semiHidden="1" w:unhideWhenUsed="1"/>
+    <w:lsdException w:name="Table List 5" w:semiHidden="1" w:unhideWhenUsed="1"/>
+    <w:lsdException w:name="Table List 6" w:semiHidden="1" w:unhideWhenUsed="1"/>
+    <w:lsdException w:name="Table List 7" w:semiHidden="1" w:unhideWhenUsed="1"/>
+    <w:lsdException w:name="Table List 8" w:semiHidden="1" w:unhideWhenUsed="1"/>
+    <w:lsdException w:name="Table 3D effects 1" w:semiHidden="1" w:unhideWhenUsed="1"/>
+    <w:lsdException w:name="Table 3D effects 2" w:semiHidden="1" w:unhideWhenUsed="1"/>
+    <w:lsdException w:name="Table 3D effects 3" w:semiHidden="1" w:unhideWhenUsed="1"/>
+    <w:lsdException w:name="Table Contemporary" w:semiHidden="1" w:unhideWhenUsed="1"/>
+    <w:lsdException w:name="Table Elegant" w:semiHidden="1" w:unhideWhenUsed="1"/>
+    <w:lsdException w:name="Table Professional" w:semiHidden="1" w:unhideWhenUsed="1"/>
+    <w:lsdException w:name="Table Subtle 1" w:semiHidden="1" w:unhideWhenUsed="1"/>
+    <w:lsdException w:name="Table Subtle 2" w:semiHidden="1" w:unhideWhenUsed="1"/>
+    <w:lsdException w:name="Table Web 1" w:semiHidden="1" w:unhideWhenUsed="1"/>
+    <w:lsdException w:name="Table Web 2" w:semiHidden="1" w:unhideWhenUsed="1"/>
+    <w:lsdException w:name="Table Web 3" w:semiHidden="1" w:unhideWhenUsed="1"/>
+    <w:lsdException w:name="Balloon Text" w:semiHidden="1" w:unhideWhenUsed="1"/>
+    <w:lsdException w:name="Table Grid" w:uiPriority="59"/>
+    <w:lsdException w:name="Table Theme" w:semiHidden="1" w:unhideWhenUsed="1"/>
+    <w:lsdException w:name="Placeholder Text" w:semiHidden="1"/>
+    <w:lsdException w:name="No Spacing" w:uiPriority="1" w:qFormat="1"/>
+    <w:lsdException w:name="Light Shading" w:uiPriority="60"/>
+    <w:lsdException w:name="Light List" w:uiPriority="61"/>
+    <w:lsdException w:name="Light Grid" w:uiPriority="62"/>
+    <w:lsdException w:name="Medium Shading 1" w:uiPriority="63"/>
+    <w:lsdException w:name="Medium Shading 2" w:uiPriority="64"/>
+    <w:lsdException w:name="Medium List 1" w:uiPriority="65"/>
+    <w:lsdException w:name="Medium List 2" w:uiPriority="66"/>
+    <w:lsdException w:name="Medium Grid 1" w:uiPriority="67"/>
+    <w:lsdException w:name="Medium Grid 2" w:uiPriority="68"/>
+    <w:lsdException w:name="Medium Grid 3" w:uiPriority="69"/>
+    <w:lsdException w:name="Dark List" w:uiPriority="70"/>
+    <w:lsdException w:name="Colorful Shading" w:uiPriority="71"/>
+    <w:lsdException w:name="Colorful List" w:uiPriority="72"/>
+    <w:lsdException w:name="Colorful Grid" w:uiPriority="73"/>
+    <w:lsdException w:name="Light Shading Accent 1" w:uiPriority="60"/>
+    <w:lsdException w:name="Light List Accent 1" w:uiPriority="61"/>
+    <w:lsdException w:name="Light Grid Accent 1" w:uiPriority="62"/>
+    <w:lsdException w:name="Medium Shading 1 Accent 1" w:uiPriority="63"/>
+    <w:lsdException w:name="Medium Shading 2 Accent 1" w:uiPriority="64"/>
+    <w:lsdException w:name="Medium List 1 Accent 1" w:uiPriority="65"/>
+    <w:lsdException w:name="Revision" w:semiHidden="1"/>
+    <w:lsdException w:name="List Paragraph" w:uiPriority="34" w:qFormat="1"/>
+    <w:lsdException w:name="Quote" w:uiPriority="29" w:qFormat="1"/>
+    <w:lsdException w:name="Intense Quote" w:uiPriority="30" w:qFormat="1"/>
+    <w:lsdException w:name="Medium List 2 Accent 1" w:uiPriority="66"/>
+    <w:lsdException w:name="Medium Grid 1 Accent 1" w:uiPriority="67"/>
+    <w:lsdException w:name="Medium Grid 2 Accent 1" w:uiPriority="68"/>
+    <w:lsdException w:name="Medium Grid 3 Accent 1" w:uiPriority="69"/>
+    <w:lsdException w:name="Dark List Accent 1" w:uiPriority="70"/>
+    <w:lsdException w:name="Colorful Shading Accent 1" w:uiPriority="71"/>
+    <w:lsdException w:name="Colorful List Accent 1" w:uiPriority="72"/>
+    <w:lsdException w:name="Colorful Grid Accent 1" w:uiPriority="73"/>
+    <w:lsdException w:name="Light Shading Accent 2" w:uiPriority="60"/>
+    <w:lsdException w:name="Light List Accent 2" w:uiPriority="61"/>
+    <w:lsdException w:name="Light Grid Accent 2" w:uiPriority="62"/>
+    <w:lsdException w:name="Medium Shading 1 Accent 2" w:uiPriority="63"/>
+    <w:lsdException w:name="Medium Shading 2 Accent 2" w:uiPriority="64"/>
+    <w:lsdException w:name="Medium List 1 Accent 2" w:uiPriority="65"/>
+    <w:lsdException w:name="Medium List 2 Accent 2" w:uiPriority="66"/>
+    <w:lsdException w:name="Medium Grid 1 Accent 2" w:uiPriority="67"/>
+    <w:lsdException w:name="Medium Grid 2 Accent 2" w:uiPriority="68"/>
+    <w:lsdException w:name="Medium Grid 3 Accent 2" w:uiPriority="69"/>
+    <w:lsdException w:name="Dark List Accent 2" w:uiPriority="70"/>
+    <w:lsdException w:name="Colorful Shading Accent 2" w:uiPriority="71"/>
+    <w:lsdException w:name="Colorful List Accent 2" w:uiPriority="72"/>
+    <w:lsdException w:name="Colorful Grid Accent 2" w:uiPriority="73"/>
+    <w:lsdException w:name="Light Shading Accent 3" w:uiPriority="60"/>
+    <w:lsdException w:name="Light List Accent 3" w:uiPriority="61"/>
+    <w:lsdException w:name="Light Grid Accent 3" w:uiPriority="62"/>
+    <w:lsdException w:name="Medium Shading 1 Accent 3" w:uiPriority="63"/>
+    <w:lsdException w:name="Medium Shading 2 Accent 3" w:uiPriority="64"/>
+    <w:lsdException w:name="Medium List 1 Accent 3" w:uiPriority="65"/>
+    <w:lsdException w:name="Medium List 2 Accent 3" w:uiPriority="66"/>
+    <w:lsdException w:name="Medium Grid 1 Accent 3" w:uiPriority="67"/>
+    <w:lsdException w:name="Medium Grid 2 Accent 3" w:uiPriority="68"/>
+    <w:lsdException w:name="Medium Grid 3 Accent 3" w:uiPriority="69"/>
+    <w:lsdException w:name="Dark List Accent 3" w:uiPriority="70"/>
+    <w:lsdException w:name="Colorful Shading Accent 3" w:uiPriority="71"/>
+    <w:lsdException w:name="Colorful List Accent 3" w:uiPriority="72"/>
+    <w:lsdException w:name="Colorful Grid Accent 3" w:uiPriority="73"/>
+    <w:lsdException w:name="Light Shading Accent 4" w:uiPriority="60"/>
+    <w:lsdException w:name="Light List Accent 4" w:uiPriority="61"/>
+    <w:lsdException w:name="Light Grid Accent 4" w:uiPriority="62"/>
+    <w:lsdException w:name="Medium Shading 1 Accent 4" w:uiPriority="63"/>
+    <w:lsdException w:name="Medium Shading 2 Accent 4" w:uiPriority="64"/>
+    <w:lsdException w:name="Medium List 1 Accent 4" w:uiPriority="65"/>
+    <w:lsdException w:name="Medium List 2 Accent 4" w:uiPriority="66"/>
+    <w:lsdException w:name="Medium Grid 1 Accent 4" w:uiPriority="67"/>
+    <w:lsdException w:name="Medium Grid 2 Accent 4" w:uiPriority="68"/>
+    <w:lsdException w:name="Medium Grid 3 Accent 4" w:uiPriority="69"/>
+    <w:lsdException w:name="Dark List Accent 4" w:uiPriority="70"/>
+    <w:lsdException w:name="Colorful Shading Accent 4" w:uiPriority="71"/>
+    <w:lsdException w:name="Colorful List Accent 4" w:uiPriority="72"/>
+    <w:lsdException w:name="Colorful Grid Accent 4" w:uiPriority="73"/>
+    <w:lsdException w:name="Light Shading Accent 5" w:uiPriority="60"/>
+    <w:lsdException w:name="Light List Accent 5" w:uiPriority="61"/>
+    <w:lsdException w:name="Light Grid Accent 5" w:uiPriority="62"/>
+    <w:lsdException w:name="Medium Shading 1 Accent 5" w:uiPriority="63"/>
+    <w:lsdException w:name="Medium Shading 2 Accent 5" w:uiPriority="64"/>
+    <w:lsdException w:name="Medium List 1 Accent 5" w:uiPriority="65"/>
+    <w:lsdException w:name="Medium List 2 Accent 5" w:uiPriority="66"/>
+    <w:lsdException w:name="Medium Grid 1 Accent 5" w:uiPriority="67"/>
+    <w:lsdException w:name="Medium Grid 2 Accent 5" w:uiPriority="68"/>
+    <w:lsdException w:name="Medium Grid 3 Accent 5" w:uiPriority="69"/>
+    <w:lsdException w:name="Dark List Accent 5" w:uiPriority="70"/>
+    <w:lsdException w:name="Colorful Shading Accent 5" w:uiPriority="71"/>
+    <w:lsdException w:name="Colorful List Accent 5" w:uiPriority="72"/>
+    <w:lsdException w:name="Colorful Grid Accent 5" w:uiPriority="73"/>
+    <w:lsdException w:name="Light Shading Accent 6" w:uiPriority="60"/>
+    <w:lsdException w:name="Light List Accent 6" w:uiPriority="61"/>
+    <w:lsdException w:name="Light Grid Accent 6" w:uiPriority="62"/>
+    <w:lsdException w:name="Medium Shading 1 Accent 6" w:uiPriority="63"/>
+    <w:lsdException w:name="Medium Shading 2 Accent 6" w:uiPriority="64"/>
+    <w:lsdException w:name="Medium List 1 Accent 6" w:uiPriority="65"/>
+    <w:lsdException w:name="Medium List 2 Accent 6" w:uiPriority="66"/>
+    <w:lsdException w:name="Medium Grid 1 Accent 6" w:uiPriority="67"/>
+    <w:lsdException w:name="Medium Grid 2 Accent 6" w:uiPriority="68"/>
+    <w:lsdException w:name="Medium Grid 3 Accent 6" w:uiPriority="69"/>
+    <w:lsdException w:name="Dark List Accent 6" w:uiPriority="70"/>
+    <w:lsdException w:name="Colorful Shading Accent 6" w:uiPriority="71"/>
+    <w:lsdException w:name="Colorful List Accent 6" w:uiPriority="72"/>
+    <w:lsdException w:name="Colorful Grid Accent 6" w:uiPriority="73"/>
+    <w:lsdException w:name="Subtle Emphasis" w:uiPriority="19" w:qFormat="1"/>
+    <w:lsdException w:name="Intense Emphasis" w:uiPriority="21" w:qFormat="1"/>
+    <w:lsdException w:name="Subtle Reference" w:uiPriority="31" w:qFormat="1"/>
+    <w:lsdException w:name="Intense Reference" w:uiPriority="32" w:qFormat="1"/>
+    <w:lsdException w:name="Book Title" w:uiPriority="33" w:qFormat="1"/>
+    <w:lsdException w:name="Bibliography" w:semiHidden="1" w:uiPriority="37" w:unhideWhenUsed="1"/>
+    <w:lsdException w:name="TOC Heading" w:semiHidden="1" w:uiPriority="39" w:unhideWhenUsed="1" w:qFormat="1"/>
+    <w:lsdException w:name="Grid Table Light" w:semiHidden="1" w:unhideWhenUsed="1"/>
+    <w:lsdException w:name="Grid Table 1 Light" w:semiHidden="1" w:unhideWhenUsed="1"/>
+    <w:lsdException w:name="Grid Table 2" w:semiHidden="1" w:unhideWhenUsed="1"/>
+    <w:lsdException w:name="Grid Table 3" w:semiHidden="1" w:unhideWhenUsed="1"/>
+    <w:lsdException w:name="Grid Table 4" w:uiPriority="49"/>
+    <w:lsdException w:name="Grid Table 5 Dark" w:uiPriority="50"/>
+    <w:lsdException w:name="Grid Table 6 Colorful" w:uiPriority="51"/>
+    <w:lsdException w:name="Grid Table 7 Colorful" w:uiPriority="52"/>
+    <w:lsdException w:name="Grid Table 1 Light Accent 1" w:uiPriority="46"/>
+    <w:lsdException w:name="Grid Table 2 Accent 1" w:uiPriority="47"/>
+    <w:lsdException w:name="Grid Table 3 Accent 1" w:uiPriority="48"/>
+    <w:lsdException w:name="Grid Table 4 Accent 1" w:uiPriority="49"/>
+    <w:lsdException w:name="Grid Table 5 Dark Accent 1" w:uiPriority="50"/>
+    <w:lsdException w:name="Grid Table 6 Colorful Accent 1" w:uiPriority="51"/>
+    <w:lsdException w:name="Grid Table 7 Colorful Accent 1" w:uiPriority="52"/>
+    <w:lsdException w:name="Grid Table 1 Light Accent 2" w:uiPriority="46"/>
+    <w:lsdException w:name="Grid Table 2 Accent 2" w:uiPriority="47"/>
+    <w:lsdException w:name="Grid Table 3 Accent 2" w:uiPriority="48"/>
+    <w:lsdException w:name="Grid Table 4 Accent 2" w:uiPriority="49"/>
+    <w:lsdException w:name="Grid Table 5 Dark Accent 2" w:uiPriority="50"/>
+    <w:lsdException w:name="Grid Table 6 Colorful Accent 2" w:uiPriority="51"/>
+    <w:lsdException w:name="Grid Table 7 Colorful Accent 2" w:uiPriority="52"/>
+    <w:lsdException w:name="Grid Table 1 Light Accent 3" w:uiPriority="46"/>
+    <w:lsdException w:name="Grid Table 2 Accent 3" w:uiPriority="47"/>
+    <w:lsdException w:name="Grid Table 3 Accent 3" w:uiPriority="48"/>
+    <w:lsdException w:name="Grid Table 4 Accent 3" w:uiPriority="49"/>
+    <w:lsdException w:name="Grid Table 5 Dark Accent 3" w:uiPriority="50"/>
+    <w:lsdException w:name="Grid Table 6 Colorful Accent 3" w:uiPriority="51"/>
+    <w:lsdException w:name="Grid Table 7 Colorful Accent 3" w:uiPriority="52"/>
+    <w:lsdException w:name="Grid Table 1 Light Accent 4" w:uiPriority="46"/>
+    <w:lsdException w:name="Grid Table 2 Accent 4" w:uiPriority="47"/>
+    <w:lsdException w:name="Grid Table 3 Accent 4" w:uiPriority="48"/>
+    <w:lsdException w:name="Grid Table 4 Accent 4" w:uiPriority="49"/>
+    <w:lsdException w:name="Grid Table 5 Dark Accent 4" w:uiPriority="50"/>
+    <w:lsdException w:name="Grid Table 6 Colorful Accent 4" w:uiPriority="51"/>
+    <w:lsdException w:name="Grid Table 7 Colorful Accent 4" w:uiPriority="52"/>
+    <w:lsdException w:name="Grid Table 1 Light Accent 5" w:uiPriority="46"/>
+    <w:lsdException w:name="Grid Table 2 Accent 5" w:uiPriority="47"/>
+    <w:lsdException w:name="Grid Table 3 Accent 5" w:uiPriority="48"/>
+    <w:lsdException w:name="Grid Table 4 Accent 5" w:uiPriority="49"/>
+    <w:lsdException w:name="Grid Table 5 Dark Accent 5" w:uiPriority="50"/>
+    <w:lsdException w:name="Grid Table 6 Colorful Accent 5" w:uiPriority="51"/>
+    <w:lsdException w:name="Grid Table 7 Colorful Accent 5" w:uiPriority="52"/>
+    <w:lsdException w:name="Grid Table 1 Light Accent 6" w:uiPriority="46"/>
+    <w:lsdException w:name="Grid Table 2 Accent 6" w:uiPriority="47"/>
+    <w:lsdException w:name="Grid Table 3 Accent 6" w:uiPriority="48"/>
+    <w:lsdException w:name="Grid Table 4 Accent 6" w:uiPriority="49"/>
+    <w:lsdException w:name="Grid Table 5 Dark Accent 6" w:uiPriority="50"/>
+    <w:lsdException w:name="Grid Table 6 Colorful Accent 6" w:uiPriority="51"/>
+    <w:lsdException w:name="Grid Table 7 Colorful Accent 6" w:uiPriority="52"/>
+    <w:lsdException w:name="List Table 1 Light" w:uiPriority="46"/>
+    <w:lsdException w:name="List Table 2" w:uiPriority="47"/>
+    <w:lsdException w:name="List Table 3" w:uiPriority="48"/>
+    <w:lsdException w:name="List Table 4" w:uiPriority="49"/>
+    <w:lsdException w:name="List Table 5 Dark" w:uiPriority="50"/>
+    <w:lsdException w:name="List Table 6 Colorful" w:uiPriority="51"/>
+    <w:lsdException w:name="List Table 7 Colorful" w:uiPriority="52"/>
+    <w:lsdException w:name="List Table 1 Light Accent 1" w:uiPriority="46"/>
+    <w:lsdException w:name="List Table 2 Accent 1" w:uiPriority="47"/>
+    <w:lsdException w:name="List Table 3 Accent 1" w:uiPriority="48"/>
+    <w:lsdException w:name="List Table 4 Accent 1" w:uiPriority="49"/>
+    <w:lsdException w:name="List Table 5 Dark Accent 1" w:uiPriority="50"/>
+    <w:lsdException w:name="List Table 6 Colorful Accent 1" w:uiPriority="51"/>
+    <w:lsdException w:name="List Table 7 Colorful Accent 1" w:uiPriority="52"/>
+    <w:lsdException w:name="List Table 1 Light Accent 2" w:uiPriority="46"/>
+    <w:lsdException w:name="List Table 2 Accent 2" w:uiPriority="47"/>
+    <w:lsdException w:name="List Table 3 Accent 2" w:uiPriority="48"/>
+    <w:lsdException w:name="List Table 4 Accent 2" w:uiPriority="49"/>
+    <w:lsdException w:name="List Table 5 Dark Accent 2" w:uiPriority="50"/>
+    <w:lsdException w:name="List Table 6 Colorful Accent 2" w:uiPriority="51"/>
+    <w:lsdException w:name="List Table 7 Colorful Accent 2" w:uiPriority="52"/>
+    <w:lsdException w:name="List Table 1 Light Accent 3" w:uiPriority="46"/>
+    <w:lsdException w:name="List Table 2 Accent 3" w:uiPriority="47"/>
+    <w:lsdException w:name="List Table 3 Accent 3" w:uiPriority="48"/>
+    <w:lsdException w:name="List Table 4 Accent 3" w:uiPriority="49"/>
+    <w:lsdException w:name="List Table 5 Dark Accent 3" w:uiPriority="50"/>
+    <w:lsdException w:name="List Table 6 Colorful Accent 3" w:uiPriority="51"/>
+    <w:lsdException w:name="List Table 7 Colorful Accent 3" w:uiPriority="52"/>
+    <w:lsdException w:name="List Table 1 Light Accent 4" w:uiPriority="46"/>
+    <w:lsdException w:name="List Table 2 Accent 4" w:uiPriority="47"/>
+    <w:lsdException w:name="List Table 3 Accent 4" w:uiPriority="48"/>
+    <w:lsdException w:name="List Table 4 Accent 4" w:uiPriority="49"/>
+    <w:lsdException w:name="List Table 5 Dark Accent 4" w:uiPriority="50"/>
+    <w:lsdException w:name="List Table 6 Colorful Accent 4" w:uiPriority="51"/>
+    <w:lsdException w:name="List Table 7 Colorful Accent 4" w:uiPriority="52"/>
+    <w:lsdException w:name="List Table 1 Light Accent 5" w:uiPriority="46"/>
+    <w:lsdException w:name="List Table 2 Accent 5" w:uiPriority="47"/>
+    <w:lsdException w:name="List Table 3 Accent 5" w:uiPriority="48"/>
+    <w:lsdException w:name="List Table 4 Accent 5" w:uiPriority="49"/>
+    <w:lsdException w:name="List Table 5 Dark Accent 5" w:uiPriority="50"/>
+    <w:lsdException w:name="List Table 6 Colorful Accent 5" w:uiPriority="51"/>
+    <w:lsdException w:name="List Table 7 Colorful Accent 5" w:uiPriority="52"/>
+    <w:lsdException w:name="List Table 1 Light Accent 6" w:uiPriority="46"/>
+    <w:lsdException w:name="List Table 2 Accent 6" w:uiPriority="47"/>
+    <w:lsdException w:name="List Table 3 Accent 6" w:uiPriority="48"/>
+    <w:lsdException w:name="List Table 4 Accent 6" w:uiPriority="49"/>
+    <w:lsdException w:name="List Table 5 Dark Accent 6" w:uiPriority="50"/>
+    <w:lsdException w:name="List Table 6 Colorful Accent 6" w:uiPriority="51"/>
+    <w:lsdException w:name="List Table 7 Colorful Accent 6" w:uiPriority="52"/>
+    <w:lsdException w:name="Mention" w:semiHidden="1" w:unhideWhenUsed="1"/>
+    <w:lsdException w:name="Smart Hyperlink" w:semiHidden="1" w:unhideWhenUsed="1"/>
+    <w:lsdException w:name="Hashtag" w:semiHidden="1" w:unhideWhenUsed="1"/>
+    <w:lsdException w:name="Unresolved Mention" w:semiHidden="1" w:unhideWhenUsed="1"/>
   </w:latentStyles>
   <w:style w:type="paragraph" w:default="1" w:styleId="Normal">
     <w:name w:val="Normal"/>

</xml_diff>

<commit_message>
Updated with meeting 6
</commit_message>
<xml_diff>
--- a/MeetingMinutes/Meeting_Minutes_Sprint_2.docx
+++ b/MeetingMinutes/Meeting_Minutes_Sprint_2.docx
@@ -698,10 +698,7 @@
       </w:r>
       <w:r>
         <w:br/>
-        <w:t>Aiden, Andrew, Sandra</w:t>
-      </w:r>
-      <w:r>
-        <w:t xml:space="preserve"> (Daniel was absent due to work commitments)</w:t>
+        <w:t>Aiden, Andrew, Sandra (Daniel was absent due to work commitments)</w:t>
       </w:r>
     </w:p>
     <w:p/>
@@ -906,13 +903,7 @@
       </w:r>
       <w:r>
         <w:br/>
-        <w:t xml:space="preserve">Aiden, Andrew, </w:t>
-      </w:r>
-      <w:r>
-        <w:t xml:space="preserve">Daniel, </w:t>
-      </w:r>
-      <w:r>
-        <w:t>Sandra</w:t>
+        <w:t>Aiden, Andrew, Daniel, Sandra</w:t>
       </w:r>
     </w:p>
     <w:p/>
@@ -932,10 +923,479 @@
     <w:p>
       <w:r>
         <w:t>5:30 -6:15</w:t>
+      </w:r>
+      <w:r>
+        <w:t>pm</w:t>
+      </w:r>
+    </w:p>
+    <w:p/>
+    <w:p>
+      <w:pPr>
+        <w:rPr>
+          <w:b/>
+        </w:rPr>
+      </w:pPr>
+      <w:r>
+        <w:rPr>
+          <w:b/>
+        </w:rPr>
+        <w:t>Discussion, O</w:t>
+      </w:r>
+      <w:r>
+        <w:rPr>
+          <w:b/>
+        </w:rPr>
+        <w:t>utcomes</w:t>
+      </w:r>
+      <w:r>
+        <w:rPr>
+          <w:b/>
+        </w:rPr>
+        <w:t>, and Deadlines</w:t>
+      </w:r>
+      <w:r>
+        <w:rPr>
+          <w:b/>
+        </w:rPr>
+        <w:t xml:space="preserve">: </w:t>
+      </w:r>
+    </w:p>
+    <w:p>
+      <w:pPr>
+        <w:pStyle w:val="ListParagraph"/>
+        <w:numPr>
+          <w:ilvl w:val="0"/>
+          <w:numId w:val="1"/>
+        </w:numPr>
+      </w:pPr>
+      <w:r>
+        <w:t xml:space="preserve">Checked up on how all team members were tracking for their individual tasks </w:t>
+      </w:r>
+      <w:r>
+        <w:t>due today</w:t>
+      </w:r>
+    </w:p>
+    <w:p>
+      <w:pPr>
+        <w:pStyle w:val="ListParagraph"/>
+        <w:numPr>
+          <w:ilvl w:val="0"/>
+          <w:numId w:val="1"/>
+        </w:numPr>
+      </w:pPr>
+      <w:r>
+        <w:lastRenderedPageBreak/>
+        <w:t>Helped debug / solve issues and provide alternative methods for those who were struggling with their individual tasks</w:t>
+      </w:r>
+    </w:p>
+    <w:p>
+      <w:pPr>
+        <w:pStyle w:val="ListParagraph"/>
+        <w:numPr>
+          <w:ilvl w:val="0"/>
+          <w:numId w:val="1"/>
+        </w:numPr>
+      </w:pPr>
+      <w:r>
+        <w:t>Created new user story</w:t>
+      </w:r>
+    </w:p>
+    <w:p>
+      <w:pPr>
+        <w:pStyle w:val="ListParagraph"/>
+        <w:numPr>
+          <w:ilvl w:val="1"/>
+          <w:numId w:val="1"/>
+        </w:numPr>
+      </w:pPr>
+      <w:r>
+        <w:t>Displaying Contact Details | Aiden | Deadline: 25</w:t>
+      </w:r>
+      <w:r>
+        <w:rPr>
+          <w:vertAlign w:val="superscript"/>
+        </w:rPr>
+        <w:t xml:space="preserve">th </w:t>
+      </w:r>
+      <w:r>
+        <w:t>of October</w:t>
+      </w:r>
+    </w:p>
+    <w:p>
+      <w:pPr>
+        <w:pStyle w:val="ListParagraph"/>
+        <w:numPr>
+          <w:ilvl w:val="0"/>
+          <w:numId w:val="1"/>
+        </w:numPr>
+      </w:pPr>
+      <w:r>
+        <w:t>Reviewed Sprint Burndown Chart and Release Burndown Chart</w:t>
+      </w:r>
+    </w:p>
+    <w:p/>
+    <w:p/>
+    <w:p/>
+    <w:p>
+      <w:pPr>
+        <w:pBdr>
+          <w:top w:val="single" w:sz="4" w:space="1" w:color="auto"/>
+          <w:bottom w:val="single" w:sz="4" w:space="1" w:color="auto"/>
+        </w:pBdr>
+        <w:jc w:val="center"/>
+        <w:rPr>
+          <w:rFonts w:ascii="Impact" w:hAnsi="Impact"/>
+          <w:sz w:val="32"/>
+        </w:rPr>
+      </w:pPr>
+      <w:r>
+        <w:rPr>
+          <w:rFonts w:ascii="Impact" w:hAnsi="Impact"/>
+          <w:sz w:val="32"/>
+        </w:rPr>
+        <w:t>TUESDAY</w:t>
+      </w:r>
+      <w:r>
+        <w:rPr>
+          <w:rFonts w:ascii="Impact" w:hAnsi="Impact"/>
+          <w:sz w:val="32"/>
+        </w:rPr>
+        <w:t>, 1</w:t>
+      </w:r>
+      <w:r>
+        <w:rPr>
+          <w:rFonts w:ascii="Impact" w:hAnsi="Impact"/>
+          <w:sz w:val="32"/>
+        </w:rPr>
+        <w:t>7</w:t>
+      </w:r>
+      <w:r>
+        <w:rPr>
+          <w:rFonts w:ascii="Impact" w:hAnsi="Impact"/>
+          <w:sz w:val="32"/>
+          <w:vertAlign w:val="superscript"/>
+        </w:rPr>
+        <w:t>th</w:t>
+      </w:r>
+      <w:r>
+        <w:rPr>
+          <w:rFonts w:ascii="Impact" w:hAnsi="Impact"/>
+          <w:sz w:val="32"/>
+        </w:rPr>
+        <w:t xml:space="preserve"> of October</w:t>
+      </w:r>
+    </w:p>
+    <w:p>
+      <w:pPr>
+        <w:pBdr>
+          <w:top w:val="single" w:sz="4" w:space="1" w:color="auto"/>
+          <w:bottom w:val="single" w:sz="4" w:space="1" w:color="auto"/>
+        </w:pBdr>
+        <w:jc w:val="center"/>
+        <w:rPr>
+          <w:rFonts w:ascii="Impact" w:hAnsi="Impact"/>
+          <w:sz w:val="32"/>
+        </w:rPr>
+      </w:pPr>
+      <w:r>
+        <w:rPr>
+          <w:rFonts w:ascii="Impact" w:hAnsi="Impact"/>
+          <w:sz w:val="32"/>
+        </w:rPr>
+        <w:t>Meeting 5</w:t>
+      </w:r>
+      <w:r>
+        <w:rPr>
+          <w:rFonts w:ascii="Impact" w:hAnsi="Impact"/>
+          <w:sz w:val="32"/>
+        </w:rPr>
+        <w:t xml:space="preserve"> </w:t>
+      </w:r>
+      <w:r>
+        <w:rPr>
+          <w:rFonts w:ascii="Impact" w:hAnsi="Impact"/>
+          <w:sz w:val="32"/>
+        </w:rPr>
+        <w:t>for Sprint 2</w:t>
+      </w:r>
+    </w:p>
+    <w:p>
+      <w:pPr>
+        <w:rPr>
+          <w:b/>
+        </w:rPr>
+      </w:pPr>
+    </w:p>
+    <w:p>
+      <w:r>
+        <w:rPr>
+          <w:b/>
+        </w:rPr>
+        <w:t>Members Present:</w:t>
+      </w:r>
+      <w:r>
+        <w:br/>
+        <w:t>Aiden, Andrew, Daniel, Sandra</w:t>
+      </w:r>
+    </w:p>
+    <w:p/>
+    <w:p>
+      <w:pPr>
+        <w:rPr>
+          <w:b/>
+        </w:rPr>
+      </w:pPr>
+      <w:r>
+        <w:rPr>
+          <w:b/>
+        </w:rPr>
+        <w:t>Duration of Meeting:</w:t>
+      </w:r>
+    </w:p>
+    <w:p>
+      <w:r>
+        <w:t>5:30 -6:15pm</w:t>
+      </w:r>
+    </w:p>
+    <w:p/>
+    <w:p>
+      <w:pPr>
+        <w:rPr>
+          <w:b/>
+        </w:rPr>
+      </w:pPr>
+      <w:r>
+        <w:rPr>
+          <w:b/>
+        </w:rPr>
+        <w:t>Discussion, O</w:t>
+      </w:r>
+      <w:r>
+        <w:rPr>
+          <w:b/>
+        </w:rPr>
+        <w:t>utcomes</w:t>
+      </w:r>
+      <w:r>
+        <w:rPr>
+          <w:b/>
+        </w:rPr>
+        <w:t>, and Deadlines</w:t>
+      </w:r>
+      <w:r>
+        <w:rPr>
+          <w:b/>
+        </w:rPr>
+        <w:t xml:space="preserve">: </w:t>
+      </w:r>
+    </w:p>
+    <w:p>
+      <w:pPr>
+        <w:pStyle w:val="ListParagraph"/>
+        <w:numPr>
+          <w:ilvl w:val="0"/>
+          <w:numId w:val="1"/>
+        </w:numPr>
+      </w:pPr>
+      <w:r>
+        <w:t>Reviewed individual status of delegated tasks for the week</w:t>
+      </w:r>
+    </w:p>
+    <w:p>
+      <w:pPr>
+        <w:pStyle w:val="ListParagraph"/>
+        <w:numPr>
+          <w:ilvl w:val="0"/>
+          <w:numId w:val="1"/>
+        </w:numPr>
+      </w:pPr>
+      <w:r>
+        <w:t>Discussed errors present in current code and helped debug code</w:t>
+      </w:r>
+    </w:p>
+    <w:p>
+      <w:pPr>
+        <w:pStyle w:val="ListParagraph"/>
+        <w:numPr>
+          <w:ilvl w:val="0"/>
+          <w:numId w:val="1"/>
+        </w:numPr>
+      </w:pPr>
+      <w:r>
+        <w:t>Discussed new user stories to add to sprint:</w:t>
+      </w:r>
+    </w:p>
+    <w:p>
+      <w:pPr>
+        <w:pStyle w:val="ListParagraph"/>
+        <w:numPr>
+          <w:ilvl w:val="1"/>
+          <w:numId w:val="1"/>
+        </w:numPr>
+      </w:pPr>
+      <w:r>
+        <w:t xml:space="preserve">“Real-time testing” | Aiden | Deadline: </w:t>
+      </w:r>
+      <w:r>
+        <w:t>5</w:t>
+      </w:r>
+      <w:r>
+        <w:t xml:space="preserve"> days before sprint is due (</w:t>
+      </w:r>
+      <w:r>
+        <w:t xml:space="preserve">in </w:t>
+      </w:r>
+      <w:r>
+        <w:t>w</w:t>
+      </w:r>
+      <w:r>
+        <w:t>ee</w:t>
+      </w:r>
+      <w:r>
+        <w:t>k 14)</w:t>
+      </w:r>
+    </w:p>
+    <w:p/>
+    <w:p>
+      <w:pPr>
+        <w:pBdr>
+          <w:top w:val="single" w:sz="4" w:space="1" w:color="auto"/>
+          <w:bottom w:val="single" w:sz="4" w:space="1" w:color="auto"/>
+        </w:pBdr>
+        <w:jc w:val="center"/>
+        <w:rPr>
+          <w:rFonts w:ascii="Impact" w:hAnsi="Impact"/>
+          <w:sz w:val="32"/>
+        </w:rPr>
+      </w:pPr>
+      <w:r>
+        <w:rPr>
+          <w:rFonts w:ascii="Impact" w:hAnsi="Impact"/>
+          <w:sz w:val="32"/>
+        </w:rPr>
+        <w:t>WEDNESDAY</w:t>
+      </w:r>
+      <w:r>
+        <w:rPr>
+          <w:rFonts w:ascii="Impact" w:hAnsi="Impact"/>
+          <w:sz w:val="32"/>
+        </w:rPr>
+        <w:t>, 1</w:t>
+      </w:r>
+      <w:r>
+        <w:rPr>
+          <w:rFonts w:ascii="Impact" w:hAnsi="Impact"/>
+          <w:sz w:val="32"/>
+        </w:rPr>
+        <w:t>8</w:t>
+      </w:r>
+      <w:r>
+        <w:rPr>
+          <w:rFonts w:ascii="Impact" w:hAnsi="Impact"/>
+          <w:sz w:val="32"/>
+          <w:vertAlign w:val="superscript"/>
+        </w:rPr>
+        <w:t>th</w:t>
+      </w:r>
+      <w:r>
+        <w:rPr>
+          <w:rFonts w:ascii="Impact" w:hAnsi="Impact"/>
+          <w:sz w:val="32"/>
+        </w:rPr>
+        <w:t xml:space="preserve"> of October</w:t>
+      </w:r>
+    </w:p>
+    <w:p>
+      <w:pPr>
+        <w:pBdr>
+          <w:top w:val="single" w:sz="4" w:space="1" w:color="auto"/>
+          <w:bottom w:val="single" w:sz="4" w:space="1" w:color="auto"/>
+        </w:pBdr>
+        <w:jc w:val="center"/>
+        <w:rPr>
+          <w:rFonts w:ascii="Impact" w:hAnsi="Impact"/>
+          <w:sz w:val="32"/>
+        </w:rPr>
+      </w:pPr>
+      <w:r>
+        <w:rPr>
+          <w:rFonts w:ascii="Impact" w:hAnsi="Impact"/>
+          <w:sz w:val="32"/>
+        </w:rPr>
+        <w:t xml:space="preserve">Meeting </w:t>
+      </w:r>
+      <w:r>
+        <w:rPr>
+          <w:rFonts w:ascii="Impact" w:hAnsi="Impact"/>
+          <w:sz w:val="32"/>
+        </w:rPr>
+        <w:t>6</w:t>
       </w:r>
       <w:bookmarkStart w:id="0" w:name="_GoBack"/>
       <w:bookmarkEnd w:id="0"/>
       <w:r>
+        <w:rPr>
+          <w:rFonts w:ascii="Impact" w:hAnsi="Impact"/>
+          <w:sz w:val="32"/>
+        </w:rPr>
+        <w:t xml:space="preserve"> </w:t>
+      </w:r>
+      <w:r>
+        <w:rPr>
+          <w:rFonts w:ascii="Impact" w:hAnsi="Impact"/>
+          <w:sz w:val="32"/>
+        </w:rPr>
+        <w:t>for Sprint 2</w:t>
+      </w:r>
+    </w:p>
+    <w:p/>
+    <w:p/>
+    <w:p>
+      <w:pPr>
+        <w:rPr>
+          <w:b/>
+        </w:rPr>
+      </w:pPr>
+      <w:r>
+        <w:rPr>
+          <w:b/>
+        </w:rPr>
+        <w:t>Members Present:</w:t>
+      </w:r>
+    </w:p>
+    <w:p>
+      <w:r>
+        <w:t>Andrew,</w:t>
+      </w:r>
+      <w:r>
+        <w:t xml:space="preserve"> Sandra</w:t>
+      </w:r>
+    </w:p>
+    <w:p/>
+    <w:p>
+      <w:pPr>
+        <w:rPr>
+          <w:b/>
+        </w:rPr>
+      </w:pPr>
+      <w:r>
+        <w:rPr>
+          <w:b/>
+        </w:rPr>
+        <w:t>Duration of Meeting:</w:t>
+      </w:r>
+    </w:p>
+    <w:p>
+      <w:r>
+        <w:t>10:00</w:t>
+      </w:r>
+      <w:r>
+        <w:t xml:space="preserve"> -</w:t>
+      </w:r>
+      <w:r>
+        <w:t xml:space="preserve"> 11:30</w:t>
+      </w:r>
+      <w:r>
         <w:t>pm</w:t>
       </w:r>
     </w:p>
@@ -980,10 +1440,7 @@
         </w:numPr>
       </w:pPr>
       <w:r>
-        <w:t xml:space="preserve">Checked up on how all team members were tracking for their individual tasks </w:t>
-      </w:r>
-      <w:r>
-        <w:t>due today</w:t>
+        <w:t>Updated burndown chart</w:t>
       </w:r>
     </w:p>
     <w:p>
@@ -995,8 +1452,7 @@
         </w:numPr>
       </w:pPr>
       <w:r>
-        <w:lastRenderedPageBreak/>
-        <w:t>Helped debug / solve issues and provide alternative methods for those who were struggling with their individual tasks</w:t>
+        <w:t>Looked over test case examples</w:t>
       </w:r>
     </w:p>
     <w:p>
@@ -1008,42 +1464,12 @@
         </w:numPr>
       </w:pPr>
       <w:r>
-        <w:t>Created new user story</w:t>
-      </w:r>
-    </w:p>
-    <w:p>
-      <w:pPr>
-        <w:pStyle w:val="ListParagraph"/>
-        <w:numPr>
-          <w:ilvl w:val="1"/>
-          <w:numId w:val="1"/>
-        </w:numPr>
-      </w:pPr>
-      <w:r>
-        <w:t>Displaying Contact Details | Aiden | Deadline: 25</w:t>
-      </w:r>
-      <w:r>
-        <w:rPr>
-          <w:vertAlign w:val="superscript"/>
-        </w:rPr>
-        <w:t xml:space="preserve">th </w:t>
-      </w:r>
-      <w:r>
-        <w:t>of October</w:t>
-      </w:r>
-    </w:p>
-    <w:p>
-      <w:pPr>
-        <w:pStyle w:val="ListParagraph"/>
-        <w:numPr>
-          <w:ilvl w:val="0"/>
-          <w:numId w:val="1"/>
-        </w:numPr>
-      </w:pPr>
-      <w:r>
-        <w:t>Reviewed Sprint Burndown Chart and Release Burndown Chart</w:t>
-      </w:r>
-    </w:p>
+        <w:t xml:space="preserve">Reviewed individual task status and any issues faced </w:t>
+      </w:r>
+    </w:p>
+    <w:p/>
+    <w:p/>
+    <w:p/>
     <w:p/>
     <w:p/>
     <w:p/>

</xml_diff>

<commit_message>
Updated with meeting 7
</commit_message>
<xml_diff>
--- a/MeetingMinutes/Meeting_Minutes_Sprint_2.docx
+++ b/MeetingMinutes/Meeting_Minutes_Sprint_2.docx
@@ -197,7 +197,15 @@
         </w:numPr>
       </w:pPr>
       <w:r>
-        <w:t>Discussed that we needed to add more user stories to sprint 2. The new users stories to be added are as follows:</w:t>
+        <w:t xml:space="preserve">Discussed that we needed to add more user stories to sprint 2. The new </w:t>
+      </w:r>
+      <w:proofErr w:type="gramStart"/>
+      <w:r>
+        <w:t>users</w:t>
+      </w:r>
+      <w:proofErr w:type="gramEnd"/>
+      <w:r>
+        <w:t xml:space="preserve"> stories to be added are as follows:</w:t>
       </w:r>
     </w:p>
     <w:p>
@@ -224,7 +232,15 @@
         </w:numPr>
       </w:pPr>
       <w:r>
-        <w:t>More unit tests to ensure code quality and minimises error | Andrew to write on JIRA</w:t>
+        <w:t xml:space="preserve">More unit tests to ensure code quality and </w:t>
+      </w:r>
+      <w:proofErr w:type="spellStart"/>
+      <w:r>
+        <w:t>minimises</w:t>
+      </w:r>
+      <w:proofErr w:type="spellEnd"/>
+      <w:r>
+        <w:t xml:space="preserve"> error | Andrew to write on JIRA</w:t>
       </w:r>
       <w:r>
         <w:t xml:space="preserve"> | Deadline: before user story needs to be utilized </w:t>
@@ -302,7 +318,15 @@
         </w:numPr>
       </w:pPr>
       <w:r>
-        <w:t>Story ID: Write User Reviews  | Andrew</w:t>
+        <w:t xml:space="preserve">Story ID: Write User </w:t>
+      </w:r>
+      <w:proofErr w:type="gramStart"/>
+      <w:r>
+        <w:t>Reviews  |</w:t>
+      </w:r>
+      <w:proofErr w:type="gramEnd"/>
+      <w:r>
+        <w:t xml:space="preserve"> Andrew</w:t>
       </w:r>
       <w:r>
         <w:t xml:space="preserve">  | Deadline 14/10</w:t>
@@ -1331,146 +1355,483 @@
         </w:rPr>
         <w:t>6</w:t>
       </w:r>
+      <w:r>
+        <w:rPr>
+          <w:rFonts w:ascii="Impact" w:hAnsi="Impact"/>
+          <w:sz w:val="32"/>
+        </w:rPr>
+        <w:t xml:space="preserve"> </w:t>
+      </w:r>
+      <w:r>
+        <w:rPr>
+          <w:rFonts w:ascii="Impact" w:hAnsi="Impact"/>
+          <w:sz w:val="32"/>
+        </w:rPr>
+        <w:t>for Sprint 2</w:t>
+      </w:r>
+    </w:p>
+    <w:p/>
+    <w:p/>
+    <w:p>
+      <w:pPr>
+        <w:rPr>
+          <w:b/>
+        </w:rPr>
+      </w:pPr>
+      <w:r>
+        <w:rPr>
+          <w:b/>
+        </w:rPr>
+        <w:t>Members Present:</w:t>
+      </w:r>
+    </w:p>
+    <w:p>
+      <w:r>
+        <w:t>Andrew, Sandra</w:t>
+      </w:r>
+    </w:p>
+    <w:p/>
+    <w:p>
+      <w:pPr>
+        <w:rPr>
+          <w:b/>
+        </w:rPr>
+      </w:pPr>
+      <w:r>
+        <w:rPr>
+          <w:b/>
+        </w:rPr>
+        <w:t>Duration of Meeting:</w:t>
+      </w:r>
+    </w:p>
+    <w:p>
+      <w:r>
+        <w:t>10:00 - 11:30pm</w:t>
+      </w:r>
+    </w:p>
+    <w:p/>
+    <w:p>
+      <w:pPr>
+        <w:rPr>
+          <w:b/>
+        </w:rPr>
+      </w:pPr>
+      <w:r>
+        <w:rPr>
+          <w:b/>
+        </w:rPr>
+        <w:t>Discussion, O</w:t>
+      </w:r>
+      <w:r>
+        <w:rPr>
+          <w:b/>
+        </w:rPr>
+        <w:t>utcomes</w:t>
+      </w:r>
+      <w:r>
+        <w:rPr>
+          <w:b/>
+        </w:rPr>
+        <w:t>, and Deadlines</w:t>
+      </w:r>
+      <w:r>
+        <w:rPr>
+          <w:b/>
+        </w:rPr>
+        <w:t xml:space="preserve">: </w:t>
+      </w:r>
+    </w:p>
+    <w:p>
+      <w:pPr>
+        <w:pStyle w:val="ListParagraph"/>
+        <w:numPr>
+          <w:ilvl w:val="0"/>
+          <w:numId w:val="1"/>
+        </w:numPr>
+      </w:pPr>
+      <w:r>
+        <w:t>Updated burndown chart</w:t>
+      </w:r>
+    </w:p>
+    <w:p>
+      <w:pPr>
+        <w:pStyle w:val="ListParagraph"/>
+        <w:numPr>
+          <w:ilvl w:val="0"/>
+          <w:numId w:val="1"/>
+        </w:numPr>
+      </w:pPr>
+      <w:r>
+        <w:t>Looked over test case examples</w:t>
+      </w:r>
+    </w:p>
+    <w:p>
+      <w:pPr>
+        <w:pStyle w:val="ListParagraph"/>
+        <w:numPr>
+          <w:ilvl w:val="0"/>
+          <w:numId w:val="1"/>
+        </w:numPr>
+      </w:pPr>
+      <w:r>
+        <w:t xml:space="preserve">Reviewed individual task status and any issues faced </w:t>
+      </w:r>
+    </w:p>
+    <w:p/>
+    <w:p/>
+    <w:p/>
+    <w:p/>
+    <w:p/>
+    <w:p/>
+    <w:p/>
+    <w:p/>
+    <w:p/>
+    <w:p>
+      <w:pPr>
+        <w:pBdr>
+          <w:top w:val="single" w:sz="4" w:space="1" w:color="auto"/>
+          <w:bottom w:val="single" w:sz="4" w:space="1" w:color="auto"/>
+        </w:pBdr>
+        <w:jc w:val="center"/>
+        <w:rPr>
+          <w:rFonts w:ascii="Impact" w:hAnsi="Impact"/>
+          <w:sz w:val="32"/>
+        </w:rPr>
+      </w:pPr>
+      <w:r>
+        <w:rPr>
+          <w:rFonts w:ascii="Impact" w:hAnsi="Impact"/>
+          <w:sz w:val="32"/>
+        </w:rPr>
+        <w:lastRenderedPageBreak/>
+        <w:t>SATURDAY, 21</w:t>
+      </w:r>
+      <w:r>
+        <w:rPr>
+          <w:rFonts w:ascii="Impact" w:hAnsi="Impact"/>
+          <w:sz w:val="32"/>
+          <w:vertAlign w:val="superscript"/>
+        </w:rPr>
+        <w:t>st</w:t>
+      </w:r>
+      <w:r>
+        <w:rPr>
+          <w:rFonts w:ascii="Impact" w:hAnsi="Impact"/>
+          <w:sz w:val="32"/>
+        </w:rPr>
+        <w:t xml:space="preserve"> of October</w:t>
+      </w:r>
+    </w:p>
+    <w:p>
+      <w:pPr>
+        <w:pBdr>
+          <w:top w:val="single" w:sz="4" w:space="1" w:color="auto"/>
+          <w:bottom w:val="single" w:sz="4" w:space="1" w:color="auto"/>
+        </w:pBdr>
+        <w:jc w:val="center"/>
+        <w:rPr>
+          <w:rFonts w:ascii="Impact" w:hAnsi="Impact"/>
+          <w:sz w:val="32"/>
+        </w:rPr>
+      </w:pPr>
+      <w:r>
+        <w:rPr>
+          <w:rFonts w:ascii="Impact" w:hAnsi="Impact"/>
+          <w:sz w:val="32"/>
+        </w:rPr>
+        <w:t xml:space="preserve">Meeting </w:t>
+      </w:r>
+      <w:r>
+        <w:rPr>
+          <w:rFonts w:ascii="Impact" w:hAnsi="Impact"/>
+          <w:sz w:val="32"/>
+        </w:rPr>
+        <w:t>7</w:t>
+      </w:r>
+      <w:r>
+        <w:rPr>
+          <w:rFonts w:ascii="Impact" w:hAnsi="Impact"/>
+          <w:sz w:val="32"/>
+        </w:rPr>
+        <w:t xml:space="preserve"> </w:t>
+      </w:r>
+      <w:r>
+        <w:rPr>
+          <w:rFonts w:ascii="Impact" w:hAnsi="Impact"/>
+          <w:sz w:val="32"/>
+        </w:rPr>
+        <w:t>for Sprint 2</w:t>
+      </w:r>
+    </w:p>
+    <w:p/>
+    <w:p>
+      <w:pPr>
+        <w:rPr>
+          <w:b/>
+        </w:rPr>
+      </w:pPr>
+      <w:r>
+        <w:rPr>
+          <w:b/>
+        </w:rPr>
+        <w:t>Members Present:</w:t>
+      </w:r>
+    </w:p>
+    <w:p>
+      <w:r>
+        <w:t xml:space="preserve">Aiden, </w:t>
+      </w:r>
+      <w:r>
+        <w:t xml:space="preserve">Andrew, </w:t>
+      </w:r>
+      <w:r>
+        <w:t xml:space="preserve">Daniel, and </w:t>
+      </w:r>
+      <w:r>
+        <w:t>Sandra</w:t>
+      </w:r>
+    </w:p>
+    <w:p/>
+    <w:p>
+      <w:pPr>
+        <w:rPr>
+          <w:b/>
+        </w:rPr>
+      </w:pPr>
+      <w:r>
+        <w:rPr>
+          <w:b/>
+        </w:rPr>
+        <w:t>Duration of Meeting:</w:t>
+      </w:r>
+    </w:p>
+    <w:p>
+      <w:r>
+        <w:t>5:30 –</w:t>
+      </w:r>
+      <w:r>
+        <w:t xml:space="preserve"> 6:45 </w:t>
+      </w:r>
+      <w:r>
+        <w:t>pm</w:t>
+      </w:r>
+    </w:p>
+    <w:p/>
+    <w:p>
+      <w:pPr>
+        <w:rPr>
+          <w:b/>
+        </w:rPr>
+      </w:pPr>
+      <w:r>
+        <w:rPr>
+          <w:b/>
+        </w:rPr>
+        <w:t>Discussion, O</w:t>
+      </w:r>
+      <w:r>
+        <w:rPr>
+          <w:b/>
+        </w:rPr>
+        <w:t>utcomes</w:t>
+      </w:r>
+      <w:r>
+        <w:rPr>
+          <w:b/>
+        </w:rPr>
+        <w:t>, and Deadlines</w:t>
+      </w:r>
+      <w:r>
+        <w:rPr>
+          <w:b/>
+        </w:rPr>
+        <w:t xml:space="preserve">: </w:t>
+      </w:r>
+    </w:p>
+    <w:p>
+      <w:pPr>
+        <w:pStyle w:val="ListParagraph"/>
+        <w:numPr>
+          <w:ilvl w:val="0"/>
+          <w:numId w:val="1"/>
+        </w:numPr>
+      </w:pPr>
+      <w:r>
+        <w:t>Distributed what pages each team member would create written test cases for regarding our homework task”</w:t>
+      </w:r>
+    </w:p>
+    <w:p>
+      <w:pPr>
+        <w:pStyle w:val="ListParagraph"/>
+        <w:numPr>
+          <w:ilvl w:val="1"/>
+          <w:numId w:val="1"/>
+        </w:numPr>
+      </w:pPr>
+      <w:r>
+        <w:t xml:space="preserve">Login page, sign up page, </w:t>
+      </w:r>
+      <w:r>
+        <w:t xml:space="preserve">search bar </w:t>
+      </w:r>
+      <w:r>
+        <w:t xml:space="preserve">| Aiden | Deadline: 24/10/17 </w:t>
+      </w:r>
+    </w:p>
+    <w:p>
+      <w:pPr>
+        <w:pStyle w:val="ListParagraph"/>
+        <w:numPr>
+          <w:ilvl w:val="1"/>
+          <w:numId w:val="1"/>
+        </w:numPr>
+      </w:pPr>
+      <w:r>
+        <w:t xml:space="preserve">Home page, individual category page, </w:t>
+      </w:r>
+      <w:r>
+        <w:t xml:space="preserve">sort search results </w:t>
+      </w:r>
+      <w:r>
+        <w:t>| Andrew | D</w:t>
+      </w:r>
+      <w:r>
+        <w:t>eadline: 24/10/17</w:t>
+      </w:r>
+    </w:p>
+    <w:p>
+      <w:pPr>
+        <w:pStyle w:val="ListParagraph"/>
+        <w:numPr>
+          <w:ilvl w:val="1"/>
+          <w:numId w:val="1"/>
+        </w:numPr>
+      </w:pPr>
+      <w:r>
+        <w:t xml:space="preserve">Individual item page, saved places page, </w:t>
+      </w:r>
+      <w:r>
+        <w:t>search(results) page</w:t>
+      </w:r>
+      <w:r>
+        <w:t xml:space="preserve"> |</w:t>
+      </w:r>
+      <w:r>
+        <w:t xml:space="preserve"> </w:t>
+      </w:r>
+      <w:r>
+        <w:t xml:space="preserve">Daniel </w:t>
+      </w:r>
+      <w:r>
+        <w:t>| Deadline: 24/10/17</w:t>
+      </w:r>
+    </w:p>
+    <w:p>
+      <w:pPr>
+        <w:pStyle w:val="ListParagraph"/>
+        <w:numPr>
+          <w:ilvl w:val="1"/>
+          <w:numId w:val="1"/>
+        </w:numPr>
+      </w:pPr>
+      <w:r>
+        <w:t xml:space="preserve">User profile page, edit user profile page, </w:t>
+      </w:r>
+      <w:r>
+        <w:t>user review</w:t>
+      </w:r>
+      <w:r>
+        <w:t xml:space="preserve"> | Sandra </w:t>
+      </w:r>
+      <w:r>
+        <w:t>| Deadline: 24/10/17</w:t>
+      </w:r>
+    </w:p>
+    <w:p>
+      <w:pPr>
+        <w:pStyle w:val="ListParagraph"/>
+        <w:numPr>
+          <w:ilvl w:val="0"/>
+          <w:numId w:val="1"/>
+        </w:numPr>
+      </w:pPr>
+      <w:r>
+        <w:t>Distributed unit tests to all developer members:</w:t>
+      </w:r>
+    </w:p>
+    <w:p>
+      <w:pPr>
+        <w:pStyle w:val="ListParagraph"/>
+        <w:numPr>
+          <w:ilvl w:val="1"/>
+          <w:numId w:val="1"/>
+        </w:numPr>
+      </w:pPr>
+      <w:r>
+        <w:t>Index page, individual category,</w:t>
+      </w:r>
+      <w:r>
+        <w:t xml:space="preserve"> search bar</w:t>
+      </w:r>
+      <w:r>
+        <w:t xml:space="preserve"> | Andrew | </w:t>
+      </w:r>
+      <w:r>
+        <w:t>Deadline: 28/10/17</w:t>
+      </w:r>
+    </w:p>
+    <w:p>
+      <w:pPr>
+        <w:pStyle w:val="ListParagraph"/>
+        <w:numPr>
+          <w:ilvl w:val="1"/>
+          <w:numId w:val="1"/>
+        </w:numPr>
+      </w:pPr>
+      <w:r>
+        <w:t>Individual item, saved pages,</w:t>
+      </w:r>
+      <w:r>
+        <w:t xml:space="preserve"> sort search results</w:t>
+      </w:r>
+      <w:r>
+        <w:t xml:space="preserve"> | Daniel | </w:t>
+      </w:r>
+      <w:r>
+        <w:t>Deadline: 28/10/17</w:t>
+      </w:r>
+    </w:p>
+    <w:p>
+      <w:pPr>
+        <w:pStyle w:val="ListParagraph"/>
+        <w:numPr>
+          <w:ilvl w:val="1"/>
+          <w:numId w:val="1"/>
+        </w:numPr>
+      </w:pPr>
+      <w:r>
+        <w:t>User profile, user edit, logout,</w:t>
+      </w:r>
+      <w:r>
+        <w:t xml:space="preserve"> welcome page</w:t>
+      </w:r>
+      <w:r>
+        <w:t xml:space="preserve"> | Sandra | Deadline: 28/10/17</w:t>
+      </w:r>
       <w:bookmarkStart w:id="0" w:name="_GoBack"/>
       <w:bookmarkEnd w:id="0"/>
-      <w:r>
-        <w:rPr>
-          <w:rFonts w:ascii="Impact" w:hAnsi="Impact"/>
-          <w:sz w:val="32"/>
-        </w:rPr>
-        <w:t xml:space="preserve"> </w:t>
-      </w:r>
-      <w:r>
-        <w:rPr>
-          <w:rFonts w:ascii="Impact" w:hAnsi="Impact"/>
-          <w:sz w:val="32"/>
-        </w:rPr>
-        <w:t>for Sprint 2</w:t>
-      </w:r>
-    </w:p>
-    <w:p/>
-    <w:p/>
-    <w:p>
-      <w:pPr>
-        <w:rPr>
-          <w:b/>
-        </w:rPr>
-      </w:pPr>
-      <w:r>
-        <w:rPr>
-          <w:b/>
-        </w:rPr>
-        <w:t>Members Present:</w:t>
-      </w:r>
-    </w:p>
-    <w:p>
-      <w:r>
-        <w:t>Andrew,</w:t>
-      </w:r>
-      <w:r>
-        <w:t xml:space="preserve"> Sandra</w:t>
-      </w:r>
-    </w:p>
-    <w:p/>
-    <w:p>
-      <w:pPr>
-        <w:rPr>
-          <w:b/>
-        </w:rPr>
-      </w:pPr>
-      <w:r>
-        <w:rPr>
-          <w:b/>
-        </w:rPr>
-        <w:t>Duration of Meeting:</w:t>
-      </w:r>
-    </w:p>
-    <w:p>
-      <w:r>
-        <w:t>10:00</w:t>
-      </w:r>
-      <w:r>
-        <w:t xml:space="preserve"> -</w:t>
-      </w:r>
-      <w:r>
-        <w:t xml:space="preserve"> 11:30</w:t>
-      </w:r>
-      <w:r>
-        <w:t>pm</w:t>
-      </w:r>
-    </w:p>
-    <w:p/>
-    <w:p>
-      <w:pPr>
-        <w:rPr>
-          <w:b/>
-        </w:rPr>
-      </w:pPr>
-      <w:r>
-        <w:rPr>
-          <w:b/>
-        </w:rPr>
-        <w:t>Discussion, O</w:t>
-      </w:r>
-      <w:r>
-        <w:rPr>
-          <w:b/>
-        </w:rPr>
-        <w:t>utcomes</w:t>
-      </w:r>
-      <w:r>
-        <w:rPr>
-          <w:b/>
-        </w:rPr>
-        <w:t>, and Deadlines</w:t>
-      </w:r>
-      <w:r>
-        <w:rPr>
-          <w:b/>
-        </w:rPr>
-        <w:t xml:space="preserve">: </w:t>
-      </w:r>
-    </w:p>
-    <w:p>
-      <w:pPr>
-        <w:pStyle w:val="ListParagraph"/>
-        <w:numPr>
-          <w:ilvl w:val="0"/>
-          <w:numId w:val="1"/>
-        </w:numPr>
-      </w:pPr>
-      <w:r>
-        <w:t>Updated burndown chart</w:t>
-      </w:r>
-    </w:p>
-    <w:p>
-      <w:pPr>
-        <w:pStyle w:val="ListParagraph"/>
-        <w:numPr>
-          <w:ilvl w:val="0"/>
-          <w:numId w:val="1"/>
-        </w:numPr>
-      </w:pPr>
-      <w:r>
-        <w:t>Looked over test case examples</w:t>
-      </w:r>
-    </w:p>
-    <w:p>
-      <w:pPr>
-        <w:pStyle w:val="ListParagraph"/>
-        <w:numPr>
-          <w:ilvl w:val="0"/>
-          <w:numId w:val="1"/>
-        </w:numPr>
-      </w:pPr>
-      <w:r>
-        <w:t xml:space="preserve">Reviewed individual task status and any issues faced </w:t>
-      </w:r>
-    </w:p>
-    <w:p/>
-    <w:p/>
-    <w:p/>
-    <w:p/>
+    </w:p>
+    <w:p/>
+    <w:p>
+      <w:pPr>
+        <w:tabs>
+          <w:tab w:val="left" w:pos="1632"/>
+        </w:tabs>
+      </w:pPr>
+      <w:r>
+        <w:tab/>
+      </w:r>
+    </w:p>
     <w:p/>
     <w:p/>
     <w:sectPr>

</xml_diff>

<commit_message>
Updated with meeting 8
</commit_message>
<xml_diff>
--- a/MeetingMinutes/Meeting_Minutes_Sprint_2.docx
+++ b/MeetingMinutes/Meeting_Minutes_Sprint_2.docx
@@ -197,15 +197,7 @@
         </w:numPr>
       </w:pPr>
       <w:r>
-        <w:t xml:space="preserve">Discussed that we needed to add more user stories to sprint 2. The new </w:t>
-      </w:r>
-      <w:proofErr w:type="gramStart"/>
-      <w:r>
-        <w:t>users</w:t>
-      </w:r>
-      <w:proofErr w:type="gramEnd"/>
-      <w:r>
-        <w:t xml:space="preserve"> stories to be added are as follows:</w:t>
+        <w:t>Discussed that we needed to add more user stories to sprint 2. The new users stories to be added are as follows:</w:t>
       </w:r>
     </w:p>
     <w:p>
@@ -232,15 +224,7 @@
         </w:numPr>
       </w:pPr>
       <w:r>
-        <w:t xml:space="preserve">More unit tests to ensure code quality and </w:t>
-      </w:r>
-      <w:proofErr w:type="spellStart"/>
-      <w:r>
-        <w:t>minimises</w:t>
-      </w:r>
-      <w:proofErr w:type="spellEnd"/>
-      <w:r>
-        <w:t xml:space="preserve"> error | Andrew to write on JIRA</w:t>
+        <w:t>More unit tests to ensure code quality and minimises error | Andrew to write on JIRA</w:t>
       </w:r>
       <w:r>
         <w:t xml:space="preserve"> | Deadline: before user story needs to be utilized </w:t>
@@ -318,15 +302,7 @@
         </w:numPr>
       </w:pPr>
       <w:r>
-        <w:t xml:space="preserve">Story ID: Write User </w:t>
-      </w:r>
-      <w:proofErr w:type="gramStart"/>
-      <w:r>
-        <w:t>Reviews  |</w:t>
-      </w:r>
-      <w:proofErr w:type="gramEnd"/>
-      <w:r>
-        <w:t xml:space="preserve"> Andrew</w:t>
+        <w:t>Story ID: Write User Reviews  | Andrew</w:t>
       </w:r>
       <w:r>
         <w:t xml:space="preserve">  | Deadline 14/10</w:t>
@@ -1981,10 +1957,244 @@
       <w:r>
         <w:t>Saved pages</w:t>
       </w:r>
+      <w:r>
+        <w:br/>
+      </w:r>
+    </w:p>
+    <w:p>
+      <w:pPr>
+        <w:pStyle w:val="ListParagraph"/>
+        <w:numPr>
+          <w:ilvl w:val="0"/>
+          <w:numId w:val="1"/>
+        </w:numPr>
+      </w:pPr>
+      <w:r>
+        <w:t>Distributed unit tests to all developer members:</w:t>
+      </w:r>
+    </w:p>
+    <w:p>
+      <w:pPr>
+        <w:pStyle w:val="ListParagraph"/>
+        <w:numPr>
+          <w:ilvl w:val="1"/>
+          <w:numId w:val="1"/>
+        </w:numPr>
+      </w:pPr>
+      <w:r>
+        <w:t>Index page, individual category,</w:t>
+      </w:r>
+      <w:r>
+        <w:t xml:space="preserve"> search bar</w:t>
+      </w:r>
+      <w:r>
+        <w:t xml:space="preserve"> | Andrew | Deadline: 28/10/17</w:t>
+      </w:r>
+    </w:p>
+    <w:p>
+      <w:pPr>
+        <w:pStyle w:val="ListParagraph"/>
+        <w:numPr>
+          <w:ilvl w:val="1"/>
+          <w:numId w:val="1"/>
+        </w:numPr>
+      </w:pPr>
+      <w:r>
+        <w:t>Individual item, saved pages,</w:t>
+      </w:r>
+      <w:r>
+        <w:t xml:space="preserve"> sort search results</w:t>
+      </w:r>
+      <w:r>
+        <w:t xml:space="preserve"> | Daniel | Deadline: 28/10/17</w:t>
+      </w:r>
+    </w:p>
+    <w:p>
+      <w:pPr>
+        <w:pStyle w:val="ListParagraph"/>
+        <w:numPr>
+          <w:ilvl w:val="1"/>
+          <w:numId w:val="1"/>
+        </w:numPr>
+      </w:pPr>
+      <w:r>
+        <w:lastRenderedPageBreak/>
+        <w:t>User profile, user edit, logout,</w:t>
+      </w:r>
+      <w:r>
+        <w:t xml:space="preserve"> welcome page</w:t>
+      </w:r>
+      <w:r>
+        <w:t xml:space="preserve"> | Sandra | Deadline: 28/10/17</w:t>
+      </w:r>
+    </w:p>
+    <w:p/>
+    <w:p>
+      <w:pPr>
+        <w:pBdr>
+          <w:top w:val="single" w:sz="4" w:space="1" w:color="auto"/>
+          <w:bottom w:val="single" w:sz="4" w:space="1" w:color="auto"/>
+        </w:pBdr>
+        <w:jc w:val="center"/>
+        <w:rPr>
+          <w:rFonts w:ascii="Impact" w:hAnsi="Impact"/>
+          <w:sz w:val="32"/>
+        </w:rPr>
+      </w:pPr>
       <w:bookmarkStart w:id="0" w:name="_GoBack"/>
       <w:bookmarkEnd w:id="0"/>
       <w:r>
-        <w:br/>
+        <w:rPr>
+          <w:rFonts w:ascii="Impact" w:hAnsi="Impact"/>
+          <w:sz w:val="32"/>
+        </w:rPr>
+        <w:t>TUESDAY</w:t>
+      </w:r>
+      <w:r>
+        <w:rPr>
+          <w:rFonts w:ascii="Impact" w:hAnsi="Impact"/>
+          <w:sz w:val="32"/>
+        </w:rPr>
+        <w:t>, 2</w:t>
+      </w:r>
+      <w:r>
+        <w:rPr>
+          <w:rFonts w:ascii="Impact" w:hAnsi="Impact"/>
+          <w:sz w:val="32"/>
+        </w:rPr>
+        <w:t>4</w:t>
+      </w:r>
+      <w:r>
+        <w:rPr>
+          <w:rFonts w:ascii="Impact" w:hAnsi="Impact"/>
+          <w:sz w:val="32"/>
+          <w:vertAlign w:val="superscript"/>
+        </w:rPr>
+        <w:t>th</w:t>
+      </w:r>
+      <w:r>
+        <w:rPr>
+          <w:rFonts w:ascii="Impact" w:hAnsi="Impact"/>
+          <w:sz w:val="32"/>
+        </w:rPr>
+        <w:t xml:space="preserve"> of October</w:t>
+      </w:r>
+    </w:p>
+    <w:p>
+      <w:pPr>
+        <w:pBdr>
+          <w:top w:val="single" w:sz="4" w:space="1" w:color="auto"/>
+          <w:bottom w:val="single" w:sz="4" w:space="1" w:color="auto"/>
+        </w:pBdr>
+        <w:jc w:val="center"/>
+        <w:rPr>
+          <w:rFonts w:ascii="Impact" w:hAnsi="Impact"/>
+          <w:sz w:val="32"/>
+        </w:rPr>
+      </w:pPr>
+      <w:r>
+        <w:rPr>
+          <w:rFonts w:ascii="Impact" w:hAnsi="Impact"/>
+          <w:sz w:val="32"/>
+        </w:rPr>
+        <w:t xml:space="preserve">Meeting </w:t>
+      </w:r>
+      <w:r>
+        <w:rPr>
+          <w:rFonts w:ascii="Impact" w:hAnsi="Impact"/>
+          <w:sz w:val="32"/>
+        </w:rPr>
+        <w:t>8</w:t>
+      </w:r>
+      <w:r>
+        <w:rPr>
+          <w:rFonts w:ascii="Impact" w:hAnsi="Impact"/>
+          <w:sz w:val="32"/>
+        </w:rPr>
+        <w:t xml:space="preserve"> </w:t>
+      </w:r>
+      <w:r>
+        <w:rPr>
+          <w:rFonts w:ascii="Impact" w:hAnsi="Impact"/>
+          <w:sz w:val="32"/>
+        </w:rPr>
+        <w:t>for Sprint 2</w:t>
+      </w:r>
+    </w:p>
+    <w:p/>
+    <w:p>
+      <w:pPr>
+        <w:rPr>
+          <w:b/>
+        </w:rPr>
+      </w:pPr>
+      <w:r>
+        <w:rPr>
+          <w:b/>
+        </w:rPr>
+        <w:t>Members Present:</w:t>
+      </w:r>
+    </w:p>
+    <w:p>
+      <w:r>
+        <w:t>Aiden, Andrew, Daniel, and Sandra</w:t>
+      </w:r>
+    </w:p>
+    <w:p/>
+    <w:p>
+      <w:pPr>
+        <w:rPr>
+          <w:b/>
+        </w:rPr>
+      </w:pPr>
+      <w:r>
+        <w:rPr>
+          <w:b/>
+        </w:rPr>
+        <w:t>Duration of Meeting:</w:t>
+      </w:r>
+    </w:p>
+    <w:p>
+      <w:r>
+        <w:t>5:</w:t>
+      </w:r>
+      <w:r>
+        <w:t>00 – 5:45</w:t>
+      </w:r>
+      <w:r>
+        <w:t>pm</w:t>
+      </w:r>
+    </w:p>
+    <w:p/>
+    <w:p>
+      <w:pPr>
+        <w:rPr>
+          <w:b/>
+        </w:rPr>
+      </w:pPr>
+      <w:r>
+        <w:rPr>
+          <w:b/>
+        </w:rPr>
+        <w:t>Discussion, O</w:t>
+      </w:r>
+      <w:r>
+        <w:rPr>
+          <w:b/>
+        </w:rPr>
+        <w:t>utcomes</w:t>
+      </w:r>
+      <w:r>
+        <w:rPr>
+          <w:b/>
+        </w:rPr>
+        <w:t>, and Deadlines</w:t>
+      </w:r>
+      <w:r>
+        <w:rPr>
+          <w:b/>
+        </w:rPr>
+        <w:t xml:space="preserve">: </w:t>
       </w:r>
     </w:p>
     <w:p>
@@ -1996,7 +2206,22 @@
         </w:numPr>
       </w:pPr>
       <w:r>
-        <w:t>Distributed unit tests to all developer members:</w:t>
+        <w:t>Checked individual member’s progress on written tests and unit tests</w:t>
+      </w:r>
+    </w:p>
+    <w:p>
+      <w:pPr>
+        <w:pStyle w:val="ListParagraph"/>
+        <w:numPr>
+          <w:ilvl w:val="0"/>
+          <w:numId w:val="1"/>
+        </w:numPr>
+      </w:pPr>
+      <w:r>
+        <w:t>Delegated individual tasks for data models</w:t>
+      </w:r>
+      <w:r>
+        <w:t xml:space="preserve"> (deadline: 31/10/17)</w:t>
       </w:r>
     </w:p>
     <w:p>
@@ -2008,13 +2233,7 @@
         </w:numPr>
       </w:pPr>
       <w:r>
-        <w:t>Index page, individual category,</w:t>
-      </w:r>
-      <w:r>
-        <w:t xml:space="preserve"> search bar</w:t>
-      </w:r>
-      <w:r>
-        <w:t xml:space="preserve"> | Andrew | Deadline: 28/10/17</w:t>
+        <w:t xml:space="preserve">Aiden: Prepare data model </w:t>
       </w:r>
     </w:p>
     <w:p>
@@ -2026,13 +2245,13 @@
         </w:numPr>
       </w:pPr>
       <w:r>
-        <w:t>Individual item, saved pages,</w:t>
-      </w:r>
-      <w:r>
-        <w:t xml:space="preserve"> sort search results</w:t>
-      </w:r>
-      <w:r>
-        <w:t xml:space="preserve"> | Daniel | Deadline: 28/10/17</w:t>
+        <w:t>Sandra</w:t>
+      </w:r>
+      <w:r>
+        <w:t>: Prepare database d</w:t>
+      </w:r>
+      <w:r>
+        <w:t>esign from the data model</w:t>
       </w:r>
     </w:p>
     <w:p>
@@ -2044,26 +2263,36 @@
         </w:numPr>
       </w:pPr>
       <w:r>
-        <w:lastRenderedPageBreak/>
-        <w:t>User profile, user edit, logout,</w:t>
-      </w:r>
-      <w:r>
-        <w:t xml:space="preserve"> welcome page</w:t>
-      </w:r>
-      <w:r>
-        <w:t xml:space="preserve"> | Sandra | Deadline: 28/10/17</w:t>
-      </w:r>
-    </w:p>
-    <w:p/>
+        <w:t>Daniel</w:t>
+      </w:r>
+      <w:r>
+        <w:t>: Write SQL script to creat</w:t>
+      </w:r>
+      <w:r>
+        <w:t>e the database</w:t>
+      </w:r>
+    </w:p>
+    <w:p>
+      <w:pPr>
+        <w:pStyle w:val="ListParagraph"/>
+        <w:numPr>
+          <w:ilvl w:val="1"/>
+          <w:numId w:val="1"/>
+        </w:numPr>
+      </w:pPr>
+      <w:r>
+        <w:t xml:space="preserve">Andrew: </w:t>
+      </w:r>
+      <w:r>
+        <w:t>Prepare test data to populate the database with INSERT command</w:t>
+      </w:r>
+    </w:p>
     <w:p>
       <w:pPr>
         <w:tabs>
           <w:tab w:val="left" w:pos="1632"/>
         </w:tabs>
       </w:pPr>
-      <w:r>
-        <w:tab/>
-      </w:r>
     </w:p>
     <w:p/>
     <w:p/>

</xml_diff>

<commit_message>
Updated with meeting 9
</commit_message>
<xml_diff>
--- a/MeetingMinutes/Meeting_Minutes_Sprint_2.docx
+++ b/MeetingMinutes/Meeting_Minutes_Sprint_2.docx
@@ -2041,28 +2041,12 @@
           <w:sz w:val="32"/>
         </w:rPr>
       </w:pPr>
-      <w:bookmarkStart w:id="0" w:name="_GoBack"/>
-      <w:bookmarkEnd w:id="0"/>
-      <w:r>
-        <w:rPr>
-          <w:rFonts w:ascii="Impact" w:hAnsi="Impact"/>
-          <w:sz w:val="32"/>
-        </w:rPr>
-        <w:t>TUESDAY</w:t>
-      </w:r>
-      <w:r>
-        <w:rPr>
-          <w:rFonts w:ascii="Impact" w:hAnsi="Impact"/>
-          <w:sz w:val="32"/>
-        </w:rPr>
-        <w:t>, 2</w:t>
-      </w:r>
-      <w:r>
-        <w:rPr>
-          <w:rFonts w:ascii="Impact" w:hAnsi="Impact"/>
-          <w:sz w:val="32"/>
-        </w:rPr>
-        <w:t>4</w:t>
+      <w:r>
+        <w:rPr>
+          <w:rFonts w:ascii="Impact" w:hAnsi="Impact"/>
+          <w:sz w:val="32"/>
+        </w:rPr>
+        <w:t>TUESDAY, 24</w:t>
       </w:r>
       <w:r>
         <w:rPr>
@@ -2097,21 +2081,7 @@
           <w:rFonts w:ascii="Impact" w:hAnsi="Impact"/>
           <w:sz w:val="32"/>
         </w:rPr>
-        <w:t xml:space="preserve">Meeting </w:t>
-      </w:r>
-      <w:r>
-        <w:rPr>
-          <w:rFonts w:ascii="Impact" w:hAnsi="Impact"/>
-          <w:sz w:val="32"/>
-        </w:rPr>
-        <w:t>8</w:t>
-      </w:r>
-      <w:r>
-        <w:rPr>
-          <w:rFonts w:ascii="Impact" w:hAnsi="Impact"/>
-          <w:sz w:val="32"/>
-        </w:rPr>
-        <w:t xml:space="preserve"> </w:t>
+        <w:t xml:space="preserve">Meeting 8 </w:t>
       </w:r>
       <w:r>
         <w:rPr>
@@ -2245,13 +2215,7 @@
         </w:numPr>
       </w:pPr>
       <w:r>
-        <w:t>Sandra</w:t>
-      </w:r>
-      <w:r>
-        <w:t>: Prepare database d</w:t>
-      </w:r>
-      <w:r>
-        <w:t>esign from the data model</w:t>
+        <w:t>Sandra: Prepare database design from the data model</w:t>
       </w:r>
     </w:p>
     <w:p>
@@ -2263,13 +2227,7 @@
         </w:numPr>
       </w:pPr>
       <w:r>
-        <w:t>Daniel</w:t>
-      </w:r>
-      <w:r>
-        <w:t>: Write SQL script to creat</w:t>
-      </w:r>
-      <w:r>
-        <w:t>e the database</w:t>
+        <w:t>Daniel: Write SQL script to create the database</w:t>
       </w:r>
     </w:p>
     <w:p>
@@ -2281,10 +2239,7 @@
         </w:numPr>
       </w:pPr>
       <w:r>
-        <w:t xml:space="preserve">Andrew: </w:t>
-      </w:r>
-      <w:r>
-        <w:t>Prepare test data to populate the database with INSERT command</w:t>
+        <w:t>Andrew: Prepare test data to populate the database with INSERT command</w:t>
       </w:r>
     </w:p>
     <w:p>
@@ -2293,6 +2248,171 @@
           <w:tab w:val="left" w:pos="1632"/>
         </w:tabs>
       </w:pPr>
+    </w:p>
+    <w:p/>
+    <w:p>
+      <w:pPr>
+        <w:pBdr>
+          <w:top w:val="single" w:sz="4" w:space="1" w:color="auto"/>
+          <w:bottom w:val="single" w:sz="4" w:space="1" w:color="auto"/>
+        </w:pBdr>
+        <w:jc w:val="center"/>
+        <w:rPr>
+          <w:rFonts w:ascii="Impact" w:hAnsi="Impact"/>
+          <w:sz w:val="32"/>
+        </w:rPr>
+      </w:pPr>
+      <w:r>
+        <w:rPr>
+          <w:rFonts w:ascii="Impact" w:hAnsi="Impact"/>
+          <w:sz w:val="32"/>
+        </w:rPr>
+        <w:t>WEDNESDAY, 25</w:t>
+      </w:r>
+      <w:r>
+        <w:rPr>
+          <w:rFonts w:ascii="Impact" w:hAnsi="Impact"/>
+          <w:sz w:val="32"/>
+          <w:vertAlign w:val="superscript"/>
+        </w:rPr>
+        <w:t>th</w:t>
+      </w:r>
+      <w:r>
+        <w:rPr>
+          <w:rFonts w:ascii="Impact" w:hAnsi="Impact"/>
+          <w:sz w:val="32"/>
+        </w:rPr>
+        <w:t xml:space="preserve"> of October</w:t>
+      </w:r>
+    </w:p>
+    <w:p>
+      <w:pPr>
+        <w:pBdr>
+          <w:top w:val="single" w:sz="4" w:space="1" w:color="auto"/>
+          <w:bottom w:val="single" w:sz="4" w:space="1" w:color="auto"/>
+        </w:pBdr>
+        <w:jc w:val="center"/>
+        <w:rPr>
+          <w:rFonts w:ascii="Impact" w:hAnsi="Impact"/>
+          <w:sz w:val="32"/>
+        </w:rPr>
+      </w:pPr>
+      <w:r>
+        <w:rPr>
+          <w:rFonts w:ascii="Impact" w:hAnsi="Impact"/>
+          <w:sz w:val="32"/>
+        </w:rPr>
+        <w:t>Meeting 9</w:t>
+      </w:r>
+      <w:bookmarkStart w:id="0" w:name="_GoBack"/>
+      <w:bookmarkEnd w:id="0"/>
+      <w:r>
+        <w:rPr>
+          <w:rFonts w:ascii="Impact" w:hAnsi="Impact"/>
+          <w:sz w:val="32"/>
+        </w:rPr>
+        <w:t xml:space="preserve"> for Sprint 2</w:t>
+      </w:r>
+    </w:p>
+    <w:p/>
+    <w:p>
+      <w:pPr>
+        <w:rPr>
+          <w:b/>
+        </w:rPr>
+      </w:pPr>
+      <w:r>
+        <w:rPr>
+          <w:b/>
+        </w:rPr>
+        <w:t>Members Present:</w:t>
+      </w:r>
+    </w:p>
+    <w:p>
+      <w:r>
+        <w:t>Andrew</w:t>
+      </w:r>
+      <w:r>
+        <w:t xml:space="preserve"> and Sandra</w:t>
+      </w:r>
+    </w:p>
+    <w:p/>
+    <w:p>
+      <w:pPr>
+        <w:rPr>
+          <w:b/>
+        </w:rPr>
+      </w:pPr>
+      <w:r>
+        <w:rPr>
+          <w:b/>
+        </w:rPr>
+        <w:t>Duration of Meeting:</w:t>
+      </w:r>
+    </w:p>
+    <w:p>
+      <w:r>
+        <w:t>10:00 – 11:30</w:t>
+      </w:r>
+      <w:r>
+        <w:t>pm</w:t>
+      </w:r>
+    </w:p>
+    <w:p/>
+    <w:p>
+      <w:pPr>
+        <w:rPr>
+          <w:b/>
+        </w:rPr>
+      </w:pPr>
+      <w:r>
+        <w:rPr>
+          <w:b/>
+        </w:rPr>
+        <w:t xml:space="preserve">Discussion, Outcomes, and Deadlines: </w:t>
+      </w:r>
+    </w:p>
+    <w:p>
+      <w:pPr>
+        <w:pStyle w:val="ListParagraph"/>
+        <w:numPr>
+          <w:ilvl w:val="0"/>
+          <w:numId w:val="2"/>
+        </w:numPr>
+      </w:pPr>
+      <w:r>
+        <w:t xml:space="preserve">Checked individual member’s progress </w:t>
+      </w:r>
+      <w:r>
+        <w:t xml:space="preserve">on </w:t>
+      </w:r>
+      <w:r>
+        <w:t>unit tests</w:t>
+      </w:r>
+    </w:p>
+    <w:p>
+      <w:pPr>
+        <w:pStyle w:val="ListParagraph"/>
+        <w:numPr>
+          <w:ilvl w:val="0"/>
+          <w:numId w:val="2"/>
+        </w:numPr>
+      </w:pPr>
+      <w:r>
+        <w:t>Demonstrated website to tutor</w:t>
+      </w:r>
+    </w:p>
+    <w:p>
+      <w:pPr>
+        <w:pStyle w:val="ListParagraph"/>
+        <w:numPr>
+          <w:ilvl w:val="0"/>
+          <w:numId w:val="2"/>
+        </w:numPr>
+      </w:pPr>
+      <w:r>
+        <w:t>Showed burndown chart to tutor</w:t>
+      </w:r>
     </w:p>
     <w:p/>
     <w:p/>
@@ -2423,6 +2543,18 @@
   </w:abstractNum>
   <w:num w:numId="1">
     <w:abstractNumId w:val="0"/>
+  </w:num>
+  <w:num w:numId="2">
+    <w:abstractNumId w:val="0"/>
+    <w:lvlOverride w:ilvl="0"/>
+    <w:lvlOverride w:ilvl="1"/>
+    <w:lvlOverride w:ilvl="2"/>
+    <w:lvlOverride w:ilvl="3"/>
+    <w:lvlOverride w:ilvl="4"/>
+    <w:lvlOverride w:ilvl="5"/>
+    <w:lvlOverride w:ilvl="6"/>
+    <w:lvlOverride w:ilvl="7"/>
+    <w:lvlOverride w:ilvl="8"/>
   </w:num>
 </w:numbering>
 </file>

</xml_diff>